<commit_message>
removed unnecesary tweets from all tweets, merged ones with ....
</commit_message>
<xml_diff>
--- a/RAPORT.docx
+++ b/RAPORT.docx
@@ -241,13 +241,7 @@
         <w:t>https://news.sky.com/story/sad-pathetic-a-history-of-donald-trumps-twitter-insults-11123543</w:t>
       </w:r>
     </w:p>
-    <w:p>
-      <w:pPr>
-        <w:rPr>
-          <w:lang w:val="en-US"/>
-        </w:rPr>
-      </w:pPr>
-    </w:p>
+    <w:p/>
     <w:p>
       <w:pPr>
         <w:rPr>
@@ -351,13 +345,7 @@
         <w:rPr>
           <w:lang w:val="en-US"/>
         </w:rPr>
-        <w:t xml:space="preserve">Then </w:t>
-      </w:r>
-      <w:r>
-        <w:rPr>
-          <w:lang w:val="en-US"/>
-        </w:rPr>
-        <w:t>I s</w:t>
+        <w:t>Then I s</w:t>
       </w:r>
       <w:r>
         <w:rPr>
@@ -586,13 +574,7 @@
         <w:rPr>
           <w:lang w:val="en-US"/>
         </w:rPr>
-        <w:t xml:space="preserve"> It gave the best results when </w:t>
-      </w:r>
-      <w:r>
-        <w:rPr>
-          <w:lang w:val="en-US"/>
-        </w:rPr>
-        <w:t xml:space="preserve">I set </w:t>
+        <w:t xml:space="preserve"> It gave the best results when I set </w:t>
       </w:r>
       <w:proofErr w:type="spellStart"/>
       <w:r>
@@ -1208,53 +1190,27 @@
       </w:pPr>
     </w:p>
     <w:p>
-      <w:pPr>
-        <w:rPr>
-          <w:lang w:val="en-US"/>
-        </w:rPr>
-      </w:pPr>
-      <w:r>
-        <w:rPr>
-          <w:lang w:val="en-US"/>
-        </w:rPr>
+      <w:r>
         <w:t xml:space="preserve"># do </w:t>
       </w:r>
       <w:proofErr w:type="spellStart"/>
       <w:r>
-        <w:rPr>
-          <w:lang w:val="en-US"/>
-        </w:rPr>
         <w:t>czegos</w:t>
       </w:r>
       <w:proofErr w:type="spellEnd"/>
       <w:r>
-        <w:rPr>
-          <w:lang w:val="en-US"/>
-        </w:rPr>
         <w:t xml:space="preserve"> tam </w:t>
       </w:r>
       <w:proofErr w:type="spellStart"/>
       <w:r>
-        <w:rPr>
-          <w:lang w:val="en-US"/>
-        </w:rPr>
         <w:t>uzylem</w:t>
       </w:r>
       <w:proofErr w:type="spellEnd"/>
       <w:r>
-        <w:rPr>
-          <w:lang w:val="en-US"/>
-        </w:rPr>
         <w:t xml:space="preserve"> from http://textblob.readthedocs.io/en/dev/classifiers.html</w:t>
       </w:r>
     </w:p>
-    <w:p>
-      <w:pPr>
-        <w:rPr>
-          <w:lang w:val="en-US"/>
-        </w:rPr>
-      </w:pPr>
-    </w:p>
+    <w:p/>
     <w:p>
       <w:pPr>
         <w:rPr>
@@ -2000,11 +1956,17 @@
           <w:lang w:val="en-US"/>
         </w:rPr>
       </w:pPr>
-      <w:r>
-        <w:rPr>
-          <w:lang w:val="en-US"/>
-        </w:rPr>
-        <w:lastRenderedPageBreak/>
+    </w:p>
+    <w:p>
+      <w:pPr>
+        <w:rPr>
+          <w:lang w:val="en-US"/>
+        </w:rPr>
+      </w:pPr>
+      <w:r>
+        <w:rPr>
+          <w:lang w:val="en-US"/>
+        </w:rPr>
         <w:t>719F, 2929 Tweets, UP/DOWN target:</w:t>
       </w:r>
     </w:p>
@@ -2177,10 +2139,36 @@
         <w:rPr>
           <w:lang w:val="en-US"/>
         </w:rPr>
-        <w:t>JRip(Ripper)</w:t>
+        <w:t>Removed short and about happy birthdays</w:t>
+      </w:r>
+      <w:r>
+        <w:rPr>
+          <w:lang w:val="en-US"/>
+        </w:rPr>
+        <w:t xml:space="preserve"> 2685</w:t>
       </w:r>
       <w:bookmarkStart w:id="0" w:name="_GoBack"/>
       <w:bookmarkEnd w:id="0"/>
+    </w:p>
+    <w:p>
+      <w:pPr>
+        <w:rPr>
+          <w:lang w:val="en-US"/>
+        </w:rPr>
+      </w:pPr>
+    </w:p>
+    <w:p>
+      <w:pPr>
+        <w:rPr>
+          <w:lang w:val="en-US"/>
+        </w:rPr>
+      </w:pPr>
+      <w:r>
+        <w:rPr>
+          <w:lang w:val="en-US"/>
+        </w:rPr>
+        <w:t>JRip(Ripper)</w:t>
+      </w:r>
     </w:p>
     <w:p>
       <w:pPr>
@@ -2317,105 +2305,124 @@
       <w:proofErr w:type="spellEnd"/>
     </w:p>
     <w:p>
-      <w:proofErr w:type="spellStart"/>
-      <w:r>
-        <w:t>remove</w:t>
-      </w:r>
-      <w:proofErr w:type="spellEnd"/>
-      <w:r>
-        <w:t xml:space="preserve"> not </w:t>
-      </w:r>
-      <w:proofErr w:type="spellStart"/>
-      <w:r>
-        <w:t>needed</w:t>
-      </w:r>
-      <w:proofErr w:type="spellEnd"/>
-      <w:r>
+      <w:pPr>
+        <w:rPr>
+          <w:lang w:val="en-US"/>
+        </w:rPr>
+      </w:pPr>
+      <w:r>
+        <w:rPr>
+          <w:lang w:val="en-US"/>
+        </w:rPr>
+        <w:t xml:space="preserve">remove not needed features - select features, </w:t>
+      </w:r>
+      <w:proofErr w:type="spellStart"/>
+      <w:r>
+        <w:rPr>
+          <w:lang w:val="en-US"/>
+        </w:rPr>
+        <w:t>mniej</w:t>
+      </w:r>
+      <w:proofErr w:type="spellEnd"/>
+      <w:r>
+        <w:rPr>
+          <w:lang w:val="en-US"/>
+        </w:rPr>
         <w:t xml:space="preserve"> </w:t>
       </w:r>
       <w:proofErr w:type="spellStart"/>
       <w:r>
-        <w:t>features</w:t>
-      </w:r>
-      <w:proofErr w:type="spellEnd"/>
-      <w:r>
-        <w:t xml:space="preserve"> - </w:t>
-      </w:r>
-      <w:proofErr w:type="spellStart"/>
-      <w:r>
-        <w:t>select</w:t>
-      </w:r>
-      <w:proofErr w:type="spellEnd"/>
-      <w:r>
+        <w:rPr>
+          <w:lang w:val="en-US"/>
+        </w:rPr>
+        <w:t>niż</w:t>
+      </w:r>
+      <w:proofErr w:type="spellEnd"/>
+      <w:r>
+        <w:rPr>
+          <w:lang w:val="en-US"/>
+        </w:rPr>
+        <w:t xml:space="preserve"> 50% </w:t>
+      </w:r>
+      <w:proofErr w:type="spellStart"/>
+      <w:r>
+        <w:rPr>
+          <w:lang w:val="en-US"/>
+        </w:rPr>
+        <w:t>foldsóws</w:t>
+      </w:r>
+      <w:proofErr w:type="spellEnd"/>
+      <w:r>
+        <w:rPr>
+          <w:lang w:val="en-US"/>
+        </w:rPr>
+        <w:t>,</w:t>
+      </w:r>
+    </w:p>
+    <w:p>
+      <w:r>
+        <w:rPr>
+          <w:lang w:val="en-US"/>
+        </w:rPr>
         <w:t xml:space="preserve"> </w:t>
       </w:r>
       <w:proofErr w:type="spellStart"/>
       <w:r>
-        <w:t>features</w:t>
-      </w:r>
-      <w:proofErr w:type="spellEnd"/>
-      <w:r>
-        <w:t xml:space="preserve">, mniej niż 50% </w:t>
-      </w:r>
-      <w:proofErr w:type="spellStart"/>
-      <w:r>
-        <w:t>foldsóws</w:t>
-      </w:r>
-      <w:proofErr w:type="spellEnd"/>
-      <w:r>
-        <w:t>,</w:t>
-      </w:r>
-    </w:p>
-    <w:p>
+        <w:t>usunac</w:t>
+      </w:r>
+      <w:proofErr w:type="spellEnd"/>
       <w:r>
         <w:t xml:space="preserve"> </w:t>
       </w:r>
       <w:proofErr w:type="spellStart"/>
       <w:r>
-        <w:t>usunac</w:t>
-      </w:r>
-      <w:proofErr w:type="spellEnd"/>
+        <w:t>tweety</w:t>
+      </w:r>
+      <w:proofErr w:type="spellEnd"/>
+      <w:r>
+        <w:t xml:space="preserve"> co nie </w:t>
+      </w:r>
+      <w:proofErr w:type="spellStart"/>
+      <w:r>
+        <w:t>wplywaja</w:t>
+      </w:r>
+      <w:proofErr w:type="spellEnd"/>
+      <w:r>
+        <w:t xml:space="preserve"> na rynek, </w:t>
+      </w:r>
+    </w:p>
+    <w:p>
+      <w:proofErr w:type="spellStart"/>
+      <w:r>
+        <w:t>zobaczyc</w:t>
+      </w:r>
+      <w:proofErr w:type="spellEnd"/>
+      <w:r>
+        <w:t xml:space="preserve"> drzewko po czym wybiera </w:t>
+      </w:r>
+      <w:proofErr w:type="gramStart"/>
+      <w:r>
+        <w:t>atrybuty,.</w:t>
+      </w:r>
+      <w:proofErr w:type="gramEnd"/>
+    </w:p>
+    <w:p>
+      <w:pPr>
+        <w:rPr>
+          <w:lang w:val="en-US"/>
+        </w:rPr>
+      </w:pPr>
       <w:r>
         <w:t xml:space="preserve"> </w:t>
       </w:r>
       <w:proofErr w:type="spellStart"/>
       <w:r>
-        <w:t>tweety</w:t>
-      </w:r>
-      <w:proofErr w:type="spellEnd"/>
-      <w:r>
-        <w:t xml:space="preserve"> co nie </w:t>
-      </w:r>
-      <w:proofErr w:type="spellStart"/>
-      <w:r>
-        <w:t>wplywaja</w:t>
-      </w:r>
-      <w:proofErr w:type="spellEnd"/>
-      <w:r>
-        <w:t xml:space="preserve"> na rynek, </w:t>
-      </w:r>
-    </w:p>
-    <w:p>
-      <w:proofErr w:type="spellStart"/>
-      <w:r>
-        <w:t>zobaczyc</w:t>
-      </w:r>
-      <w:proofErr w:type="spellEnd"/>
-      <w:r>
-        <w:t xml:space="preserve"> drzewko po czym wybiera </w:t>
-      </w:r>
-      <w:proofErr w:type="gramStart"/>
-      <w:r>
-        <w:t>atrybuty,.</w:t>
-      </w:r>
-      <w:proofErr w:type="gramEnd"/>
-    </w:p>
-    <w:p>
-      <w:pPr>
-        <w:rPr>
-          <w:lang w:val="en-US"/>
-        </w:rPr>
-      </w:pPr>
+        <w:rPr>
+          <w:lang w:val="en-US"/>
+        </w:rPr>
+        <w:t>zmienic</w:t>
+      </w:r>
+      <w:proofErr w:type="spellEnd"/>
       <w:r>
         <w:rPr>
           <w:lang w:val="en-US"/>
@@ -2427,7 +2434,49 @@
         <w:rPr>
           <w:lang w:val="en-US"/>
         </w:rPr>
-        <w:t>zmienic</w:t>
+        <w:t>na</w:t>
+      </w:r>
+      <w:proofErr w:type="spellEnd"/>
+      <w:r>
+        <w:rPr>
+          <w:lang w:val="en-US"/>
+        </w:rPr>
+        <w:t xml:space="preserve"> up, down, neutral with </w:t>
+      </w:r>
+      <w:proofErr w:type="spellStart"/>
+      <w:r>
+        <w:rPr>
+          <w:lang w:val="en-US"/>
+        </w:rPr>
+        <w:t>treshold</w:t>
+      </w:r>
+      <w:proofErr w:type="spellEnd"/>
+      <w:r>
+        <w:rPr>
+          <w:lang w:val="en-US"/>
+        </w:rPr>
+        <w:t xml:space="preserve">, different </w:t>
+      </w:r>
+      <w:proofErr w:type="spellStart"/>
+      <w:r>
+        <w:rPr>
+          <w:lang w:val="en-US"/>
+        </w:rPr>
+        <w:t>comodities</w:t>
+      </w:r>
+      <w:proofErr w:type="spellEnd"/>
+      <w:r>
+        <w:rPr>
+          <w:lang w:val="en-US"/>
+        </w:rPr>
+        <w:t xml:space="preserve">, </w:t>
+      </w:r>
+      <w:proofErr w:type="spellStart"/>
+      <w:r>
+        <w:rPr>
+          <w:lang w:val="en-US"/>
+        </w:rPr>
+        <w:t>pokazac</w:t>
       </w:r>
       <w:proofErr w:type="spellEnd"/>
       <w:r>
@@ -2448,48 +2497,6 @@
         <w:rPr>
           <w:lang w:val="en-US"/>
         </w:rPr>
-        <w:t xml:space="preserve"> up, down, neutral with </w:t>
-      </w:r>
-      <w:proofErr w:type="spellStart"/>
-      <w:r>
-        <w:rPr>
-          <w:lang w:val="en-US"/>
-        </w:rPr>
-        <w:t>treshold</w:t>
-      </w:r>
-      <w:proofErr w:type="spellEnd"/>
-      <w:r>
-        <w:rPr>
-          <w:lang w:val="en-US"/>
-        </w:rPr>
-        <w:t xml:space="preserve">, different </w:t>
-      </w:r>
-      <w:proofErr w:type="spellStart"/>
-      <w:r>
-        <w:rPr>
-          <w:lang w:val="en-US"/>
-        </w:rPr>
-        <w:t>comodities</w:t>
-      </w:r>
-      <w:proofErr w:type="spellEnd"/>
-      <w:r>
-        <w:rPr>
-          <w:lang w:val="en-US"/>
-        </w:rPr>
-        <w:t xml:space="preserve">, </w:t>
-      </w:r>
-      <w:proofErr w:type="spellStart"/>
-      <w:r>
-        <w:rPr>
-          <w:lang w:val="en-US"/>
-        </w:rPr>
-        <w:t>pokazac</w:t>
-      </w:r>
-      <w:proofErr w:type="spellEnd"/>
-      <w:r>
-        <w:rPr>
-          <w:lang w:val="en-US"/>
-        </w:rPr>
         <w:t xml:space="preserve"> </w:t>
       </w:r>
       <w:proofErr w:type="spellStart"/>
@@ -2497,7 +2504,21 @@
         <w:rPr>
           <w:lang w:val="en-US"/>
         </w:rPr>
-        <w:t>na</w:t>
+        <w:t>stronie</w:t>
+      </w:r>
+      <w:proofErr w:type="spellEnd"/>
+      <w:r>
+        <w:rPr>
+          <w:lang w:val="en-US"/>
+        </w:rPr>
+        <w:t xml:space="preserve"> features selection </w:t>
+      </w:r>
+      <w:proofErr w:type="spellStart"/>
+      <w:r>
+        <w:rPr>
+          <w:lang w:val="en-US"/>
+        </w:rPr>
+        <w:t>jaki</w:t>
       </w:r>
       <w:proofErr w:type="spellEnd"/>
       <w:r>
@@ -2511,21 +2532,7 @@
         <w:rPr>
           <w:lang w:val="en-US"/>
         </w:rPr>
-        <w:t>stronie</w:t>
-      </w:r>
-      <w:proofErr w:type="spellEnd"/>
-      <w:r>
-        <w:rPr>
-          <w:lang w:val="en-US"/>
-        </w:rPr>
-        <w:t xml:space="preserve"> features selection </w:t>
-      </w:r>
-      <w:proofErr w:type="spellStart"/>
-      <w:r>
-        <w:rPr>
-          <w:lang w:val="en-US"/>
-        </w:rPr>
-        <w:t>jaki</w:t>
+        <w:t>maja</w:t>
       </w:r>
       <w:proofErr w:type="spellEnd"/>
       <w:r>
@@ -2539,49 +2546,64 @@
         <w:rPr>
           <w:lang w:val="en-US"/>
         </w:rPr>
-        <w:t>maja</w:t>
-      </w:r>
-      <w:proofErr w:type="spellEnd"/>
-      <w:r>
-        <w:rPr>
-          <w:lang w:val="en-US"/>
-        </w:rPr>
-        <w:t xml:space="preserve"> </w:t>
-      </w:r>
-      <w:proofErr w:type="spellStart"/>
-      <w:r>
-        <w:rPr>
-          <w:lang w:val="en-US"/>
-        </w:rPr>
         <w:t>wpływ</w:t>
       </w:r>
       <w:proofErr w:type="spellEnd"/>
     </w:p>
     <w:p>
-      <w:proofErr w:type="spellStart"/>
-      <w:r>
-        <w:t>requirements</w:t>
-      </w:r>
-      <w:proofErr w:type="spellEnd"/>
-      <w:r>
-        <w:t xml:space="preserve"> z </w:t>
-      </w:r>
-      <w:proofErr w:type="spellStart"/>
-      <w:r>
+      <w:pPr>
+        <w:rPr>
+          <w:lang w:val="en-US"/>
+        </w:rPr>
+      </w:pPr>
+      <w:r>
+        <w:rPr>
+          <w:lang w:val="en-US"/>
+        </w:rPr>
+        <w:t xml:space="preserve">requirements z </w:t>
+      </w:r>
+      <w:proofErr w:type="spellStart"/>
+      <w:r>
+        <w:rPr>
+          <w:lang w:val="en-US"/>
+        </w:rPr>
         <w:t>venv</w:t>
       </w:r>
       <w:proofErr w:type="spellEnd"/>
     </w:p>
-    <w:p/>
-    <w:p>
-      <w:r>
+    <w:p>
+      <w:pPr>
+        <w:rPr>
+          <w:lang w:val="en-US"/>
+        </w:rPr>
+      </w:pPr>
+    </w:p>
+    <w:p>
+      <w:pPr>
+        <w:rPr>
+          <w:lang w:val="en-US"/>
+        </w:rPr>
+      </w:pPr>
+      <w:r>
+        <w:rPr>
+          <w:lang w:val="en-US"/>
+        </w:rPr>
         <w:t>RULES: JRIP</w:t>
       </w:r>
       <w:r>
+        <w:rPr>
+          <w:lang w:val="en-US"/>
+        </w:rPr>
         <w:t>, PART</w:t>
       </w:r>
     </w:p>
-    <w:p/>
+    <w:p>
+      <w:pPr>
+        <w:rPr>
+          <w:lang w:val="en-US"/>
+        </w:rPr>
+      </w:pPr>
+    </w:p>
     <w:sectPr>
       <w:pgSz w:w="11906" w:h="16838"/>
       <w:pgMar w:top="1417" w:right="1417" w:bottom="1417" w:left="1417" w:header="708" w:footer="708" w:gutter="0"/>

</xml_diff>

<commit_message>
fixed feat extr, removed more tweets with no sense or RT
</commit_message>
<xml_diff>
--- a/RAPORT.docx
+++ b/RAPORT.docx
@@ -2147,43 +2147,98 @@
         </w:rPr>
         <w:t xml:space="preserve"> 2685</w:t>
       </w:r>
+    </w:p>
+    <w:p>
+      <w:r>
+        <w:t>Usuniecie …</w:t>
+      </w:r>
+      <w:r>
+        <w:t>2479</w:t>
+      </w:r>
+    </w:p>
+    <w:p>
+      <w:r>
+        <w:t xml:space="preserve">Potem </w:t>
+      </w:r>
+      <w:proofErr w:type="spellStart"/>
+      <w:r>
+        <w:t>sie</w:t>
+      </w:r>
+      <w:proofErr w:type="spellEnd"/>
+      <w:r>
+        <w:t xml:space="preserve"> </w:t>
+      </w:r>
+      <w:proofErr w:type="spellStart"/>
+      <w:r>
+        <w:t>z</w:t>
+      </w:r>
+      <w:r>
+        <w:t>czailem</w:t>
+      </w:r>
+      <w:proofErr w:type="spellEnd"/>
+      <w:r>
+        <w:t xml:space="preserve"> ze </w:t>
+      </w:r>
+      <w:proofErr w:type="spellStart"/>
+      <w:r>
+        <w:t>featury</w:t>
+      </w:r>
+      <w:proofErr w:type="spellEnd"/>
+      <w:r>
+        <w:t xml:space="preserve"> nie te i jest ich 5706… </w:t>
+      </w:r>
+      <w:proofErr w:type="spellStart"/>
+      <w:r>
+        <w:t>accu</w:t>
+      </w:r>
+      <w:proofErr w:type="spellEnd"/>
+      <w:r>
+        <w:t xml:space="preserve"> 55%</w:t>
+      </w:r>
+    </w:p>
+    <w:p>
+      <w:proofErr w:type="spellStart"/>
+      <w:r>
+        <w:t>JRip</w:t>
+      </w:r>
+      <w:proofErr w:type="spellEnd"/>
+      <w:r>
+        <w:t>(</w:t>
+      </w:r>
+      <w:proofErr w:type="spellStart"/>
+      <w:r>
+        <w:t>Ripper</w:t>
+      </w:r>
+      <w:proofErr w:type="spellEnd"/>
+      <w:r>
+        <w:t>)</w:t>
+      </w:r>
+    </w:p>
+    <w:p/>
+    <w:p>
+      <w:r>
+        <w:t>Usuniecie więcej</w:t>
+      </w:r>
+      <w:proofErr w:type="gramStart"/>
+      <w:r>
+        <w:t xml:space="preserve"> ..</w:t>
+      </w:r>
+      <w:proofErr w:type="gramEnd"/>
+      <w:r>
+        <w:t xml:space="preserve"> - 2416</w:t>
+      </w:r>
+    </w:p>
+    <w:p>
+      <w:r>
+        <w:t xml:space="preserve">Potem bezsensowne i o interview o RT - </w:t>
+      </w:r>
+      <w:r>
+        <w:t>2195</w:t>
+      </w:r>
       <w:bookmarkStart w:id="0" w:name="_GoBack"/>
       <w:bookmarkEnd w:id="0"/>
     </w:p>
-    <w:p>
-      <w:pPr>
-        <w:rPr>
-          <w:lang w:val="en-US"/>
-        </w:rPr>
-      </w:pPr>
-    </w:p>
-    <w:p>
-      <w:pPr>
-        <w:rPr>
-          <w:lang w:val="en-US"/>
-        </w:rPr>
-      </w:pPr>
-      <w:r>
-        <w:rPr>
-          <w:lang w:val="en-US"/>
-        </w:rPr>
-        <w:t>JRip(Ripper)</w:t>
-      </w:r>
-    </w:p>
-    <w:p>
-      <w:pPr>
-        <w:rPr>
-          <w:lang w:val="en-US"/>
-        </w:rPr>
-      </w:pPr>
-    </w:p>
-    <w:p>
-      <w:pPr>
-        <w:rPr>
-          <w:lang w:val="en-US"/>
-        </w:rPr>
-      </w:pPr>
-    </w:p>
+    <w:p/>
     <w:p>
       <w:pPr>
         <w:pBdr>
@@ -2191,13 +2246,11 @@
         </w:pBdr>
         <w:rPr>
           <w:b/>
-          <w:lang w:val="en-US"/>
         </w:rPr>
       </w:pPr>
       <w:r>
         <w:rPr>
           <w:b/>
-          <w:lang w:val="en-US"/>
         </w:rPr>
         <w:t>TODO</w:t>
       </w:r>
@@ -2577,6 +2630,12 @@
           <w:lang w:val="en-US"/>
         </w:rPr>
       </w:pPr>
+      <w:r>
+        <w:rPr>
+          <w:lang w:val="en-US"/>
+        </w:rPr>
+        <w:t>UZYC VOCABULARY Z ALL TWEEETS A NIE Z SENTYMENTU</w:t>
+      </w:r>
     </w:p>
     <w:p>
       <w:pPr>

</xml_diff>

<commit_message>
better assosiation, split to functions, changed to up/down/no change
</commit_message>
<xml_diff>
--- a/RAPORT.docx
+++ b/RAPORT.docx
@@ -1183,12 +1183,43 @@
       </w:pPr>
     </w:p>
     <w:p>
-      <w:pPr>
-        <w:rPr>
-          <w:lang w:val="en-US"/>
-        </w:rPr>
-      </w:pPr>
-    </w:p>
+      <w:proofErr w:type="spellStart"/>
+      <w:r>
+        <w:t>Poprawilem</w:t>
+      </w:r>
+      <w:proofErr w:type="spellEnd"/>
+      <w:r>
+        <w:t xml:space="preserve"> </w:t>
+      </w:r>
+      <w:proofErr w:type="spellStart"/>
+      <w:r>
+        <w:t>pare</w:t>
+      </w:r>
+      <w:proofErr w:type="spellEnd"/>
+      <w:r>
+        <w:t xml:space="preserve"> </w:t>
+      </w:r>
+      <w:proofErr w:type="spellStart"/>
+      <w:r>
+        <w:t>błedów</w:t>
+      </w:r>
+      <w:proofErr w:type="spellEnd"/>
+      <w:r>
+        <w:t xml:space="preserve"> + #@ I 0.805</w:t>
+      </w:r>
+      <w:r>
+        <w:t xml:space="preserve">% </w:t>
+      </w:r>
+      <w:proofErr w:type="spellStart"/>
+      <w:r>
+        <w:t>a</w:t>
+      </w:r>
+      <w:r>
+        <w:t>ccu</w:t>
+      </w:r>
+      <w:proofErr w:type="spellEnd"/>
+    </w:p>
+    <w:p/>
     <w:p>
       <w:r>
         <w:t xml:space="preserve"># do </w:t>
@@ -1241,7 +1272,6 @@
         <w:rPr>
           <w:lang w:val="en-US"/>
         </w:rPr>
-        <w:lastRenderedPageBreak/>
         <w:t>RAKE: https://www.airpair.com/nlp/keyword-extraction-tutorial</w:t>
       </w:r>
     </w:p>
@@ -2230,20 +2260,527 @@
     </w:p>
     <w:p>
       <w:r>
-        <w:t xml:space="preserve">Potem bezsensowne i o interview o RT - </w:t>
+        <w:t xml:space="preserve">Potem bezsensowne i o interview o RT </w:t>
+      </w:r>
+      <w:r>
+        <w:t>–</w:t>
+      </w:r>
+      <w:r>
+        <w:t xml:space="preserve"> </w:t>
       </w:r>
       <w:r>
         <w:t>2195</w:t>
+      </w:r>
+    </w:p>
+    <w:p>
+      <w:r>
+        <w:t xml:space="preserve">Teraz </w:t>
+      </w:r>
+      <w:proofErr w:type="spellStart"/>
+      <w:r>
+        <w:t>bayes</w:t>
+      </w:r>
+      <w:proofErr w:type="spellEnd"/>
+      <w:r>
+        <w:t xml:space="preserve"> </w:t>
+      </w:r>
+      <w:r>
+        <w:t>54.8769 %</w:t>
+      </w:r>
+      <w:r>
+        <w:t xml:space="preserve">(90.6% on </w:t>
+      </w:r>
+      <w:proofErr w:type="spellStart"/>
+      <w:r>
+        <w:t>train</w:t>
+      </w:r>
+      <w:proofErr w:type="spellEnd"/>
+      <w:r>
+        <w:t>)</w:t>
+      </w:r>
+      <w:r>
+        <w:t xml:space="preserve"> ale </w:t>
+      </w:r>
+      <w:proofErr w:type="spellStart"/>
+      <w:r>
+        <w:t>ZeroR</w:t>
+      </w:r>
+      <w:proofErr w:type="spellEnd"/>
+      <w:r>
+        <w:t xml:space="preserve"> - </w:t>
+      </w:r>
+      <w:r>
+        <w:t>52.6436 %</w:t>
+      </w:r>
+      <w:r>
+        <w:t xml:space="preserve"> </w:t>
+      </w:r>
+    </w:p>
+    <w:p>
+      <w:r>
+        <w:t>A J48 na</w:t>
+      </w:r>
+      <w:r>
+        <w:t xml:space="preserve"> 10-k</w:t>
+      </w:r>
+      <w:r>
+        <w:t xml:space="preserve"> </w:t>
+      </w:r>
+      <w:r>
+        <w:t>51.1851 %</w:t>
+      </w:r>
+      <w:r>
+        <w:t xml:space="preserve"> </w:t>
+      </w:r>
+      <w:r>
+        <w:t>(</w:t>
+      </w:r>
+      <w:proofErr w:type="spellStart"/>
+      <w:r>
+        <w:t>train</w:t>
+      </w:r>
+      <w:proofErr w:type="spellEnd"/>
+      <w:r>
+        <w:t xml:space="preserve"> </w:t>
+      </w:r>
+      <w:proofErr w:type="gramStart"/>
+      <w:r>
+        <w:t>81.495  %</w:t>
+      </w:r>
+      <w:r>
+        <w:t>)</w:t>
+      </w:r>
+      <w:proofErr w:type="gramEnd"/>
+    </w:p>
+    <w:p>
+      <w:pPr>
+        <w:rPr>
+          <w:lang w:val="en-US"/>
+        </w:rPr>
+      </w:pPr>
+      <w:r>
+        <w:rPr>
+          <w:lang w:val="en-US"/>
+        </w:rPr>
+        <w:t>Logistic 51.5953 %</w:t>
+      </w:r>
+      <w:r>
+        <w:rPr>
+          <w:lang w:val="en-US"/>
+        </w:rPr>
+        <w:t xml:space="preserve">(10-fold) a </w:t>
+      </w:r>
+      <w:proofErr w:type="spellStart"/>
+      <w:r>
+        <w:rPr>
+          <w:lang w:val="en-US"/>
+        </w:rPr>
+        <w:t>na</w:t>
+      </w:r>
+      <w:proofErr w:type="spellEnd"/>
+      <w:r>
+        <w:rPr>
+          <w:lang w:val="en-US"/>
+        </w:rPr>
+        <w:t xml:space="preserve"> </w:t>
+      </w:r>
+      <w:r>
+        <w:rPr>
+          <w:lang w:val="en-US"/>
+        </w:rPr>
+        <w:t>train</w:t>
+      </w:r>
+      <w:r>
+        <w:rPr>
+          <w:lang w:val="en-US"/>
+        </w:rPr>
+        <w:t xml:space="preserve"> 100%</w:t>
+      </w:r>
+    </w:p>
+    <w:p>
+      <w:pPr>
+        <w:rPr>
+          <w:lang w:val="en-US"/>
+        </w:rPr>
+      </w:pPr>
+    </w:p>
+    <w:p>
+      <w:pPr>
+        <w:rPr>
+          <w:lang w:val="en-US"/>
+        </w:rPr>
+      </w:pPr>
+    </w:p>
+    <w:p>
+      <w:r>
+        <w:t xml:space="preserve">POTEM POPRAWILEM #@ bo w </w:t>
+      </w:r>
+      <w:proofErr w:type="spellStart"/>
+      <w:r>
+        <w:t>o</w:t>
+      </w:r>
+      <w:r>
+        <w:t>gole</w:t>
+      </w:r>
+      <w:proofErr w:type="spellEnd"/>
+      <w:r>
+        <w:t xml:space="preserve"> z 700 kolumn było pustych</w:t>
+      </w:r>
+    </w:p>
+    <w:p>
+      <w:pPr>
+        <w:rPr>
+          <w:lang w:val="en-US"/>
+        </w:rPr>
+      </w:pPr>
+      <w:proofErr w:type="spellStart"/>
+      <w:r>
+        <w:rPr>
+          <w:lang w:val="en-US"/>
+        </w:rPr>
+        <w:t>Kolumn</w:t>
+      </w:r>
+      <w:proofErr w:type="spellEnd"/>
+      <w:r>
+        <w:rPr>
+          <w:lang w:val="en-US"/>
+        </w:rPr>
+        <w:t xml:space="preserve"> </w:t>
+      </w:r>
+      <w:proofErr w:type="spellStart"/>
+      <w:r>
+        <w:rPr>
+          <w:lang w:val="en-US"/>
+        </w:rPr>
+        <w:t>dalo</w:t>
+      </w:r>
+      <w:proofErr w:type="spellEnd"/>
+      <w:r>
+        <w:rPr>
+          <w:lang w:val="en-US"/>
+        </w:rPr>
+        <w:t xml:space="preserve"> 5400, to avoid o</w:t>
+      </w:r>
+      <w:r>
+        <w:rPr>
+          <w:lang w:val="en-US"/>
+        </w:rPr>
+        <w:t>verfitting I removed ones that occurred to rarely</w:t>
+      </w:r>
+    </w:p>
+    <w:p>
+      <w:pPr>
+        <w:rPr>
+          <w:lang w:val="en-US"/>
+        </w:rPr>
+      </w:pPr>
+    </w:p>
+    <w:p>
+      <w:proofErr w:type="spellStart"/>
+      <w:r>
+        <w:t>Usunalem</w:t>
+      </w:r>
+      <w:proofErr w:type="spellEnd"/>
+      <w:r>
+        <w:t xml:space="preserve"> </w:t>
+      </w:r>
+      <w:r>
+        <w:t xml:space="preserve">&lt;4 I </w:t>
+      </w:r>
+      <w:proofErr w:type="spellStart"/>
+      <w:r>
+        <w:t>bylo</w:t>
+      </w:r>
+      <w:proofErr w:type="spellEnd"/>
+      <w:r>
+        <w:t xml:space="preserve"> </w:t>
+      </w:r>
+      <w:proofErr w:type="gramStart"/>
+      <w:r>
+        <w:t>55.912  %</w:t>
+      </w:r>
+      <w:proofErr w:type="gramEnd"/>
+      <w:r>
+        <w:t xml:space="preserve"> </w:t>
+      </w:r>
+      <w:proofErr w:type="spellStart"/>
+      <w:r>
+        <w:t>zostalo</w:t>
+      </w:r>
+      <w:proofErr w:type="spellEnd"/>
+      <w:r>
+        <w:t xml:space="preserve"> 1185 </w:t>
+      </w:r>
+      <w:proofErr w:type="spellStart"/>
+      <w:r>
+        <w:t>f</w:t>
+      </w:r>
+      <w:r>
+        <w:t>eat</w:t>
+      </w:r>
+      <w:proofErr w:type="spellEnd"/>
+    </w:p>
+    <w:p/>
+    <w:p>
+      <w:pPr>
+        <w:rPr>
+          <w:lang w:val="en-US"/>
+        </w:rPr>
+      </w:pPr>
+      <w:proofErr w:type="spellStart"/>
+      <w:r>
+        <w:rPr>
+          <w:lang w:val="en-US"/>
+        </w:rPr>
+        <w:t>Usunalem</w:t>
+      </w:r>
+      <w:proofErr w:type="spellEnd"/>
+      <w:r>
+        <w:rPr>
+          <w:lang w:val="en-US"/>
+        </w:rPr>
+        <w:t xml:space="preserve"> &lt;6 </w:t>
+      </w:r>
+      <w:proofErr w:type="spellStart"/>
+      <w:r>
+        <w:rPr>
+          <w:lang w:val="en-US"/>
+        </w:rPr>
+        <w:t>i</w:t>
+      </w:r>
+      <w:proofErr w:type="spellEnd"/>
+      <w:r>
+        <w:rPr>
+          <w:lang w:val="en-US"/>
+        </w:rPr>
+        <w:t xml:space="preserve"> </w:t>
+      </w:r>
+      <w:proofErr w:type="spellStart"/>
+      <w:r>
+        <w:rPr>
+          <w:lang w:val="en-US"/>
+        </w:rPr>
+        <w:t>było</w:t>
+      </w:r>
+      <w:proofErr w:type="spellEnd"/>
+      <w:r>
+        <w:rPr>
+          <w:lang w:val="en-US"/>
+        </w:rPr>
+        <w:t xml:space="preserve"> 56.6453 % </w:t>
+      </w:r>
+      <w:r>
+        <w:rPr>
+          <w:lang w:val="en-US"/>
+        </w:rPr>
+        <w:t xml:space="preserve">(73 train) </w:t>
+      </w:r>
+      <w:proofErr w:type="spellStart"/>
+      <w:r>
+        <w:rPr>
+          <w:lang w:val="en-US"/>
+        </w:rPr>
+        <w:t>zostało</w:t>
+      </w:r>
+      <w:proofErr w:type="spellEnd"/>
+      <w:r>
+        <w:rPr>
+          <w:lang w:val="en-US"/>
+        </w:rPr>
+        <w:t xml:space="preserve"> 859 </w:t>
+      </w:r>
+      <w:proofErr w:type="spellStart"/>
+      <w:r>
+        <w:rPr>
+          <w:lang w:val="en-US"/>
+        </w:rPr>
+        <w:t>feat</w:t>
+      </w:r>
+      <w:proofErr w:type="spellEnd"/>
+      <w:r>
+        <w:rPr>
+          <w:lang w:val="en-US"/>
+        </w:rPr>
+        <w:t xml:space="preserve"> (dropping &lt;5,4,3) was gi</w:t>
+      </w:r>
+      <w:r>
+        <w:rPr>
+          <w:lang w:val="en-US"/>
+        </w:rPr>
+        <w:t>ving worse or the same results)</w:t>
       </w:r>
       <w:bookmarkStart w:id="0" w:name="_GoBack"/>
       <w:bookmarkEnd w:id="0"/>
     </w:p>
+    <w:p>
+      <w:proofErr w:type="spellStart"/>
+      <w:r>
+        <w:t>Logistic</w:t>
+      </w:r>
+      <w:proofErr w:type="spellEnd"/>
+      <w:r>
+        <w:t xml:space="preserve"> </w:t>
+      </w:r>
+      <w:r>
+        <w:t>52</w:t>
+      </w:r>
+      <w:r>
+        <w:t>% 1-</w:t>
+      </w:r>
+      <w:proofErr w:type="gramStart"/>
+      <w:r>
+        <w:t>k(</w:t>
+      </w:r>
+      <w:proofErr w:type="gramEnd"/>
+      <w:r>
+        <w:t>84</w:t>
+      </w:r>
+      <w:r>
+        <w:t>)</w:t>
+      </w:r>
+    </w:p>
+    <w:p>
+      <w:r>
+        <w:t xml:space="preserve">Odpaliłem </w:t>
+      </w:r>
+      <w:proofErr w:type="spellStart"/>
+      <w:r>
+        <w:t>WRap</w:t>
+      </w:r>
+      <w:proofErr w:type="spellEnd"/>
+      <w:r>
+        <w:t xml:space="preserve">, </w:t>
+      </w:r>
+      <w:proofErr w:type="spellStart"/>
+      <w:r>
+        <w:t>nb</w:t>
+      </w:r>
+      <w:proofErr w:type="spellEnd"/>
+      <w:r>
+        <w:t xml:space="preserve">, </w:t>
+      </w:r>
+      <w:proofErr w:type="spellStart"/>
+      <w:r>
+        <w:t>bestfirst</w:t>
+      </w:r>
+      <w:proofErr w:type="spellEnd"/>
+      <w:r>
+        <w:t xml:space="preserve"> na </w:t>
+      </w:r>
+      <w:proofErr w:type="spellStart"/>
+      <w:r>
+        <w:t>train</w:t>
+      </w:r>
+      <w:proofErr w:type="spellEnd"/>
+      <w:r>
+        <w:t xml:space="preserve"> i </w:t>
+      </w:r>
+      <w:proofErr w:type="spellStart"/>
+      <w:r>
+        <w:t>dalo</w:t>
+      </w:r>
+      <w:proofErr w:type="spellEnd"/>
+      <w:r>
+        <w:t xml:space="preserve"> </w:t>
+      </w:r>
+      <w:r>
+        <w:t>0.688</w:t>
+      </w:r>
+      <w:r>
+        <w:t xml:space="preserve"> </w:t>
+      </w:r>
+      <w:proofErr w:type="spellStart"/>
+      <w:r>
+        <w:t>merit</w:t>
+      </w:r>
+      <w:proofErr w:type="spellEnd"/>
+    </w:p>
     <w:p/>
+    <w:p>
+      <w:r>
+        <w:t xml:space="preserve">Po wyjebaniu tych z </w:t>
+      </w:r>
+      <w:proofErr w:type="spellStart"/>
+      <w:r>
+        <w:t>wrap</w:t>
+      </w:r>
+      <w:proofErr w:type="spellEnd"/>
+      <w:r>
+        <w:t xml:space="preserve"> zostaje 116+2 i NB daje </w:t>
+      </w:r>
+      <w:r>
+        <w:t>67.7819 %</w:t>
+      </w:r>
+      <w:r>
+        <w:t>(70)</w:t>
+      </w:r>
+      <w:r>
+        <w:t xml:space="preserve"> a J48   62%(69.4%)</w:t>
+      </w:r>
+    </w:p>
     <w:p>
       <w:pPr>
         <w:pBdr>
           <w:bottom w:val="single" w:sz="6" w:space="1" w:color="auto"/>
         </w:pBdr>
+      </w:pPr>
+      <w:r>
+        <w:t xml:space="preserve">A </w:t>
+      </w:r>
+      <w:proofErr w:type="spellStart"/>
+      <w:r>
+        <w:t>logistic</w:t>
+      </w:r>
+      <w:proofErr w:type="spellEnd"/>
+      <w:r>
+        <w:t xml:space="preserve"> </w:t>
+      </w:r>
+      <w:r>
+        <w:t>66.</w:t>
+      </w:r>
+      <w:proofErr w:type="gramStart"/>
+      <w:r>
+        <w:t>8</w:t>
+      </w:r>
+      <w:r>
+        <w:t>,</w:t>
+      </w:r>
+      <w:proofErr w:type="gramEnd"/>
+      <w:r>
+        <w:t xml:space="preserve"> (</w:t>
+      </w:r>
+      <w:r>
+        <w:t>69.2</w:t>
+      </w:r>
+      <w:r>
+        <w:t>%)</w:t>
+      </w:r>
+    </w:p>
+    <w:p>
+      <w:r>
+        <w:t>ZMIANA NA 3 WARTOŚCI UP/DOWN/NC</w:t>
+      </w:r>
+    </w:p>
+    <w:p/>
+    <w:p/>
+    <w:p>
+      <w:proofErr w:type="spellStart"/>
+      <w:r>
+        <w:t>Treshold</w:t>
+      </w:r>
+      <w:proofErr w:type="spellEnd"/>
+      <w:r>
+        <w:t xml:space="preserve"> 0.1:  NB 46(52), LOG 47(53), J48 45 (54)</w:t>
+      </w:r>
+    </w:p>
+    <w:p/>
+    <w:p/>
+    <w:p/>
+    <w:p>
+      <w:pPr>
+        <w:pBdr>
+          <w:bottom w:val="single" w:sz="6" w:space="1" w:color="auto"/>
+        </w:pBdr>
         <w:rPr>
           <w:b/>
         </w:rPr>
@@ -2662,6 +3199,112 @@
           <w:lang w:val="en-US"/>
         </w:rPr>
       </w:pPr>
+      <w:r>
+        <w:rPr>
+          <w:lang w:val="en-US"/>
+        </w:rPr>
+        <w:t>LEMMATIZE PHRASES</w:t>
+      </w:r>
+    </w:p>
+    <w:p>
+      <w:r>
+        <w:t xml:space="preserve">Po </w:t>
+      </w:r>
+      <w:proofErr w:type="spellStart"/>
+      <w:r>
+        <w:t>dropnieciu</w:t>
+      </w:r>
+      <w:proofErr w:type="spellEnd"/>
+      <w:r>
+        <w:t xml:space="preserve"> </w:t>
+      </w:r>
+      <w:proofErr w:type="spellStart"/>
+      <w:r>
+        <w:t>featow</w:t>
+      </w:r>
+      <w:proofErr w:type="spellEnd"/>
+      <w:r>
+        <w:t xml:space="preserve"> </w:t>
+      </w:r>
+      <w:proofErr w:type="spellStart"/>
+      <w:r>
+        <w:t>moze</w:t>
+      </w:r>
+      <w:proofErr w:type="spellEnd"/>
+      <w:r>
+        <w:t xml:space="preserve"> jeszcze r</w:t>
+      </w:r>
+      <w:r>
+        <w:t xml:space="preserve">az </w:t>
+      </w:r>
+      <w:proofErr w:type="spellStart"/>
+      <w:proofErr w:type="gramStart"/>
+      <w:r>
+        <w:t>pomarkować</w:t>
+      </w:r>
+      <w:proofErr w:type="spellEnd"/>
+      <w:proofErr w:type="gramEnd"/>
+      <w:r>
+        <w:t xml:space="preserve"> bo mogą być usunięte „bi</w:t>
+      </w:r>
+      <w:r>
+        <w:t>g</w:t>
+      </w:r>
+      <w:r>
+        <w:t xml:space="preserve"> </w:t>
+      </w:r>
+      <w:proofErr w:type="spellStart"/>
+      <w:r>
+        <w:t>tax</w:t>
+      </w:r>
+      <w:proofErr w:type="spellEnd"/>
+      <w:r>
+        <w:t xml:space="preserve"> </w:t>
+      </w:r>
+      <w:proofErr w:type="spellStart"/>
+      <w:r>
+        <w:t>cuts</w:t>
+      </w:r>
+      <w:proofErr w:type="spellEnd"/>
+      <w:r>
+        <w:t>”</w:t>
+      </w:r>
+    </w:p>
+    <w:p>
+      <w:r>
+        <w:t xml:space="preserve">Sprawdzać czy w </w:t>
+      </w:r>
+      <w:proofErr w:type="spellStart"/>
+      <w:r>
+        <w:t>cols_to_drop</w:t>
+      </w:r>
+      <w:proofErr w:type="spellEnd"/>
+      <w:r>
+        <w:t xml:space="preserve"> nie ma </w:t>
+      </w:r>
+      <w:proofErr w:type="spellStart"/>
+      <w:r>
+        <w:t>change</w:t>
+      </w:r>
+      <w:proofErr w:type="spellEnd"/>
+      <w:r>
+        <w:t xml:space="preserve"> – jako </w:t>
+      </w:r>
+      <w:proofErr w:type="spellStart"/>
+      <w:r>
+        <w:t>featurea</w:t>
+      </w:r>
+      <w:proofErr w:type="spellEnd"/>
+    </w:p>
+    <w:p>
+      <w:r>
+        <w:t xml:space="preserve">Zmienić mmm na </w:t>
+      </w:r>
+      <w:proofErr w:type="spellStart"/>
+      <w:r>
+        <w:t>assosiation</w:t>
+      </w:r>
+      <w:proofErr w:type="spellEnd"/>
     </w:p>
     <w:sectPr>
       <w:pgSz w:w="11906" w:h="16838"/>

</xml_diff>

<commit_message>
Added code for a main model
</commit_message>
<xml_diff>
--- a/RAPORT.docx
+++ b/RAPORT.docx
@@ -2609,8 +2609,6 @@
         </w:rPr>
         <w:t>ving worse or the same results)</w:t>
       </w:r>
-      <w:bookmarkStart w:id="0" w:name="_GoBack"/>
-      <w:bookmarkEnd w:id="0"/>
     </w:p>
     <w:p>
       <w:proofErr w:type="spellStart"/>
@@ -2770,10 +2768,40 @@
       </w:r>
       <w:proofErr w:type="spellEnd"/>
       <w:r>
-        <w:t xml:space="preserve"> 0.1:  NB 46(52), LOG 47(53), J48 45 (54)</w:t>
-      </w:r>
-    </w:p>
-    <w:p/>
+        <w:t xml:space="preserve"> 0.1</w:t>
+      </w:r>
+      <w:r>
+        <w:t xml:space="preserve"> w </w:t>
+      </w:r>
+      <w:proofErr w:type="spellStart"/>
+      <w:proofErr w:type="gramStart"/>
+      <w:r>
+        <w:t>Wece</w:t>
+      </w:r>
+      <w:proofErr w:type="spellEnd"/>
+      <w:r>
+        <w:t>:  NB</w:t>
+      </w:r>
+      <w:proofErr w:type="gramEnd"/>
+      <w:r>
+        <w:t xml:space="preserve"> 46(52), LOG 47(53), J48 45 (54)</w:t>
+      </w:r>
+    </w:p>
+    <w:p>
+      <w:proofErr w:type="spellStart"/>
+      <w:r>
+        <w:t>Sci</w:t>
+      </w:r>
+      <w:proofErr w:type="spellEnd"/>
+      <w:r>
+        <w:t xml:space="preserve"> : LOG</w:t>
+      </w:r>
+      <w:bookmarkStart w:id="0" w:name="_GoBack"/>
+      <w:bookmarkEnd w:id="0"/>
+      <w:r>
+        <w:t xml:space="preserve"> 43,4% (48/3%)</w:t>
+      </w:r>
+    </w:p>
     <w:p/>
     <w:p/>
     <w:p>

</xml_diff>

<commit_message>
updates site, stratyfikacja, mark again,
</commit_message>
<xml_diff>
--- a/RAPORT.docx
+++ b/RAPORT.docx
@@ -2515,11 +2515,19 @@
         </w:rPr>
         <w:t xml:space="preserve"> </w:t>
       </w:r>
-      <w:r>
-        <w:rPr>
-          <w:lang w:val="en-US"/>
-        </w:rPr>
-        <w:t xml:space="preserve">55.912  % </w:t>
+      <w:proofErr w:type="gramStart"/>
+      <w:r>
+        <w:rPr>
+          <w:lang w:val="en-US"/>
+        </w:rPr>
+        <w:t>55.912  %</w:t>
+      </w:r>
+      <w:proofErr w:type="gramEnd"/>
+      <w:r>
+        <w:rPr>
+          <w:lang w:val="en-US"/>
+        </w:rPr>
+        <w:t xml:space="preserve"> </w:t>
       </w:r>
       <w:proofErr w:type="spellStart"/>
       <w:r>
@@ -2833,7 +2841,131 @@
         <w:t xml:space="preserve">.8%(53%), </w:t>
       </w:r>
     </w:p>
+    <w:p>
+      <w:r>
+        <w:t xml:space="preserve">Potem </w:t>
+      </w:r>
+      <w:proofErr w:type="spellStart"/>
+      <w:r>
+        <w:t>usunalem</w:t>
+      </w:r>
+      <w:proofErr w:type="spellEnd"/>
+      <w:r>
+        <w:t xml:space="preserve"> </w:t>
+      </w:r>
+      <w:r>
+        <w:t xml:space="preserve">puste wiersze i dodałem </w:t>
+      </w:r>
+      <w:proofErr w:type="spellStart"/>
+      <w:r>
+        <w:t>marking</w:t>
+      </w:r>
+      <w:proofErr w:type="spellEnd"/>
+      <w:r>
+        <w:t xml:space="preserve"> </w:t>
+      </w:r>
+      <w:proofErr w:type="spellStart"/>
+      <w:r>
+        <w:t>features</w:t>
+      </w:r>
+      <w:proofErr w:type="spellEnd"/>
+      <w:r>
+        <w:t xml:space="preserve"> </w:t>
+      </w:r>
+      <w:proofErr w:type="spellStart"/>
+      <w:r>
+        <w:t>again</w:t>
+      </w:r>
+      <w:proofErr w:type="spellEnd"/>
+      <w:r>
+        <w:t xml:space="preserve">, dodałem stratyfikacje i </w:t>
+      </w:r>
+      <w:proofErr w:type="spellStart"/>
+      <w:r>
+        <w:t>pusiclem</w:t>
+      </w:r>
+      <w:proofErr w:type="spellEnd"/>
+      <w:r>
+        <w:t xml:space="preserve"> 30 run x 10 </w:t>
+      </w:r>
+      <w:proofErr w:type="spellStart"/>
+      <w:r>
+        <w:t>folds</w:t>
+      </w:r>
+      <w:proofErr w:type="spellEnd"/>
+      <w:r>
+        <w:t xml:space="preserve"> – </w:t>
+      </w:r>
+      <w:proofErr w:type="gramStart"/>
+      <w:r>
+        <w:t>30</w:t>
+      </w:r>
+      <w:proofErr w:type="gramEnd"/>
+      <w:r>
+        <w:t xml:space="preserve"> bo </w:t>
+      </w:r>
+      <w:proofErr w:type="spellStart"/>
+      <w:r>
+        <w:t>dawalo</w:t>
+      </w:r>
+      <w:proofErr w:type="spellEnd"/>
+      <w:r>
+        <w:t xml:space="preserve"> już tyle samo co 100</w:t>
+      </w:r>
+    </w:p>
+    <w:p>
+      <w:r>
+        <w:t xml:space="preserve"> i </w:t>
+      </w:r>
+      <w:proofErr w:type="spellStart"/>
+      <w:r>
+        <w:t>wyszlo</w:t>
+      </w:r>
+      <w:proofErr w:type="spellEnd"/>
+      <w:r>
+        <w:t>:</w:t>
+      </w:r>
+    </w:p>
+    <w:p>
+      <w:r>
+        <w:t xml:space="preserve">W </w:t>
+      </w:r>
+      <w:proofErr w:type="spellStart"/>
+      <w:r>
+        <w:t>wece</w:t>
+      </w:r>
+      <w:proofErr w:type="spellEnd"/>
+      <w:r>
+        <w:t xml:space="preserve"> log 55, </w:t>
+      </w:r>
+      <w:proofErr w:type="spellStart"/>
+      <w:r>
+        <w:t>nb</w:t>
+      </w:r>
+      <w:proofErr w:type="spellEnd"/>
+      <w:r>
+        <w:t xml:space="preserve"> 55(61)</w:t>
+      </w:r>
+      <w:r>
+        <w:t xml:space="preserve"> a SCIKIT: NB 56.41(56,6), LOG 53.22</w:t>
+      </w:r>
+      <w:bookmarkStart w:id="0" w:name="_GoBack"/>
+      <w:bookmarkEnd w:id="0"/>
+      <w:r>
+        <w:t xml:space="preserve">, </w:t>
+      </w:r>
+    </w:p>
     <w:p/>
+    <w:p>
+      <w:proofErr w:type="spellStart"/>
+      <w:r>
+        <w:t>Treshold</w:t>
+      </w:r>
+      <w:proofErr w:type="spellEnd"/>
+      <w:r>
+        <w:t>:</w:t>
+      </w:r>
+    </w:p>
     <w:p/>
     <w:p>
       <w:pPr>
@@ -3240,84 +3372,12 @@
       </w:r>
     </w:p>
     <w:p>
-      <w:pPr>
-        <w:rPr>
-          <w:lang w:val="en-US"/>
-        </w:rPr>
-      </w:pPr>
-      <w:r>
-        <w:rPr>
-          <w:lang w:val="en-US"/>
-        </w:rPr>
+      <w:r>
         <w:t>LEMMATIZE PHRASES</w:t>
       </w:r>
     </w:p>
     <w:p>
       <w:r>
-        <w:t xml:space="preserve">Po </w:t>
-      </w:r>
-      <w:proofErr w:type="spellStart"/>
-      <w:r>
-        <w:t>dropnieciu</w:t>
-      </w:r>
-      <w:proofErr w:type="spellEnd"/>
-      <w:r>
-        <w:t xml:space="preserve"> </w:t>
-      </w:r>
-      <w:proofErr w:type="spellStart"/>
-      <w:r>
-        <w:t>featow</w:t>
-      </w:r>
-      <w:proofErr w:type="spellEnd"/>
-      <w:r>
-        <w:t xml:space="preserve"> </w:t>
-      </w:r>
-      <w:proofErr w:type="spellStart"/>
-      <w:r>
-        <w:t>moze</w:t>
-      </w:r>
-      <w:proofErr w:type="spellEnd"/>
-      <w:r>
-        <w:t xml:space="preserve"> jeszcze r</w:t>
-      </w:r>
-      <w:r>
-        <w:t xml:space="preserve">az </w:t>
-      </w:r>
-      <w:proofErr w:type="spellStart"/>
-      <w:proofErr w:type="gramStart"/>
-      <w:r>
-        <w:t>pomarkować</w:t>
-      </w:r>
-      <w:proofErr w:type="spellEnd"/>
-      <w:proofErr w:type="gramEnd"/>
-      <w:r>
-        <w:t xml:space="preserve"> bo mogą być usunięte „bi</w:t>
-      </w:r>
-      <w:r>
-        <w:t>g</w:t>
-      </w:r>
-      <w:r>
-        <w:t xml:space="preserve"> </w:t>
-      </w:r>
-      <w:proofErr w:type="spellStart"/>
-      <w:r>
-        <w:t>tax</w:t>
-      </w:r>
-      <w:proofErr w:type="spellEnd"/>
-      <w:r>
-        <w:t xml:space="preserve"> </w:t>
-      </w:r>
-      <w:proofErr w:type="spellStart"/>
-      <w:r>
-        <w:t>cuts</w:t>
-      </w:r>
-      <w:proofErr w:type="spellEnd"/>
-      <w:r>
-        <w:t>”</w:t>
-      </w:r>
-    </w:p>
-    <w:p>
-      <w:r>
         <w:t xml:space="preserve">Sprawdzać czy w </w:t>
       </w:r>
       <w:proofErr w:type="spellStart"/>
@@ -3345,10 +3405,7 @@
         <w:tab/>
       </w:r>
     </w:p>
-    <w:p>
-      <w:bookmarkStart w:id="0" w:name="_GoBack"/>
-      <w:bookmarkEnd w:id="0"/>
-    </w:p>
+    <w:p/>
     <w:p>
       <w:r>
         <w:t xml:space="preserve">TRESHOLD ZE </w:t>
@@ -3362,6 +3419,39 @@
         <w:t xml:space="preserve"> DEVIATION</w:t>
       </w:r>
     </w:p>
+    <w:p/>
+    <w:p>
+      <w:proofErr w:type="spellStart"/>
+      <w:r>
+        <w:t>Uploadowanie</w:t>
+      </w:r>
+      <w:proofErr w:type="spellEnd"/>
+      <w:r>
+        <w:t xml:space="preserve"> własnych </w:t>
+      </w:r>
+      <w:proofErr w:type="spellStart"/>
+      <w:r>
+        <w:t>csv</w:t>
+      </w:r>
+      <w:proofErr w:type="spellEnd"/>
+    </w:p>
+    <w:p>
+      <w:proofErr w:type="spellStart"/>
+      <w:r>
+        <w:lastRenderedPageBreak/>
+        <w:t>Sciaganac</w:t>
+      </w:r>
+      <w:proofErr w:type="spellEnd"/>
+      <w:r>
+        <w:t xml:space="preserve"> index euro i </w:t>
+      </w:r>
+      <w:proofErr w:type="spellStart"/>
+      <w:r>
+        <w:t>pound</w:t>
+      </w:r>
+      <w:proofErr w:type="spellEnd"/>
+    </w:p>
+    <w:p/>
     <w:sectPr>
       <w:pgSz w:w="11906" w:h="16838"/>
       <w:pgMar w:top="1417" w:right="1417" w:bottom="1417" w:left="1417" w:header="708" w:footer="708" w:gutter="0"/>

</xml_diff>

<commit_message>
added treshold as sigma/3
</commit_message>
<xml_diff>
--- a/RAPORT.docx
+++ b/RAPORT.docx
@@ -2947,24 +2947,75 @@
         <w:t xml:space="preserve"> 55(61)</w:t>
       </w:r>
       <w:r>
-        <w:t xml:space="preserve"> a SCIKIT: NB 56.41(56,6), LOG 53.22</w:t>
+        <w:t xml:space="preserve"> a SCIKIT: NB 56.41(56,6), LOG 53.22, </w:t>
+      </w:r>
+    </w:p>
+    <w:p/>
+    <w:p>
+      <w:r>
+        <w:t>POTEM ZMIENILEM</w:t>
+      </w:r>
+    </w:p>
+    <w:p>
+      <w:proofErr w:type="spellStart"/>
+      <w:r>
+        <w:t>Treshold</w:t>
+      </w:r>
+      <w:proofErr w:type="spellEnd"/>
+      <w:r>
+        <w:t>:</w:t>
+      </w:r>
+      <w:r>
+        <w:t xml:space="preserve"> na 1/3 </w:t>
+      </w:r>
+      <w:proofErr w:type="spellStart"/>
+      <w:r>
+        <w:t>std</w:t>
+      </w:r>
+      <w:proofErr w:type="spellEnd"/>
+      <w:r>
+        <w:t xml:space="preserve"> (1/3) </w:t>
+      </w:r>
+      <w:proofErr w:type="gramStart"/>
+      <w:r>
+        <w:t>sigmy :</w:t>
+      </w:r>
+      <w:proofErr w:type="gramEnd"/>
+      <w:r>
+        <w:t xml:space="preserve"> </w:t>
+      </w:r>
+      <w:r>
+        <w:t>0.122</w:t>
+      </w:r>
+      <w:r>
+        <w:t>3 %</w:t>
+      </w:r>
+    </w:p>
+    <w:p>
+      <w:r>
+        <w:t xml:space="preserve">Teraz </w:t>
+      </w:r>
+      <w:proofErr w:type="spellStart"/>
+      <w:r>
+        <w:t>ZeroR</w:t>
+      </w:r>
+      <w:proofErr w:type="spellEnd"/>
+      <w:r>
+        <w:t xml:space="preserve"> 36%</w:t>
+      </w:r>
+    </w:p>
+    <w:p>
+      <w:r>
+        <w:t xml:space="preserve">NB </w:t>
+      </w:r>
+      <w:r>
+        <w:t>0.49</w:t>
+      </w:r>
+      <w:r>
+        <w:t>(53%)</w:t>
       </w:r>
       <w:bookmarkStart w:id="0" w:name="_GoBack"/>
       <w:bookmarkEnd w:id="0"/>
-      <w:r>
-        <w:t xml:space="preserve">, </w:t>
-      </w:r>
-    </w:p>
-    <w:p/>
-    <w:p>
-      <w:proofErr w:type="spellStart"/>
-      <w:r>
-        <w:t>Treshold</w:t>
-      </w:r>
-      <w:proofErr w:type="spellEnd"/>
-      <w:r>
-        <w:t>:</w:t>
-      </w:r>
     </w:p>
     <w:p/>
     <w:p>
@@ -3408,6 +3459,7 @@
     <w:p/>
     <w:p>
       <w:r>
+        <w:lastRenderedPageBreak/>
         <w:t xml:space="preserve">TRESHOLD ZE </w:t>
       </w:r>
       <w:proofErr w:type="spellStart"/>
@@ -3438,7 +3490,6 @@
     <w:p>
       <w:proofErr w:type="spellStart"/>
       <w:r>
-        <w:lastRenderedPageBreak/>
         <w:t>Sciaganac</w:t>
       </w:r>
       <w:proofErr w:type="spellEnd"/>

</xml_diff>

<commit_message>
treshold as sigma, accu 52.7 on NB, added assosiation tests
</commit_message>
<xml_diff>
--- a/RAPORT.docx
+++ b/RAPORT.docx
@@ -3009,13 +3009,23 @@
         <w:t xml:space="preserve">NB </w:t>
       </w:r>
       <w:r>
-        <w:t>0.49</w:t>
-      </w:r>
-      <w:r>
-        <w:t>(53%)</w:t>
-      </w:r>
-      <w:bookmarkStart w:id="0" w:name="_GoBack"/>
-      <w:bookmarkEnd w:id="0"/>
+        <w:t>0.465</w:t>
+      </w:r>
+      <w:r>
+        <w:t xml:space="preserve"> </w:t>
+      </w:r>
+      <w:r>
+        <w:t>(5</w:t>
+      </w:r>
+      <w:r>
+        <w:t>0.9</w:t>
+      </w:r>
+      <w:r>
+        <w:t>%)</w:t>
+      </w:r>
+      <w:r>
+        <w:t>, log ()</w:t>
+      </w:r>
     </w:p>
     <w:p/>
     <w:p>
@@ -3502,7 +3512,56 @@
       </w:r>
       <w:proofErr w:type="spellEnd"/>
     </w:p>
-    <w:p/>
+    <w:p>
+      <w:proofErr w:type="spellStart"/>
+      <w:r>
+        <w:t>Pokazac</w:t>
+      </w:r>
+      <w:proofErr w:type="spellEnd"/>
+      <w:r>
+        <w:t xml:space="preserve"> </w:t>
+      </w:r>
+      <w:proofErr w:type="spellStart"/>
+      <w:r>
+        <w:t>wplytowe</w:t>
+      </w:r>
+      <w:proofErr w:type="spellEnd"/>
+      <w:r>
+        <w:t xml:space="preserve"> </w:t>
+      </w:r>
+      <w:proofErr w:type="spellStart"/>
+      <w:r>
+        <w:t>featuery</w:t>
+      </w:r>
+      <w:proofErr w:type="spellEnd"/>
+    </w:p>
+    <w:p>
+      <w:proofErr w:type="spellStart"/>
+      <w:r>
+        <w:t>Pokazac</w:t>
+      </w:r>
+      <w:proofErr w:type="spellEnd"/>
+      <w:r>
+        <w:t xml:space="preserve"> inne info nie tylko </w:t>
+      </w:r>
+      <w:proofErr w:type="spellStart"/>
+      <w:r>
+        <w:t>up</w:t>
+      </w:r>
+      <w:proofErr w:type="spellEnd"/>
+      <w:r>
+        <w:t>/down/</w:t>
+      </w:r>
+      <w:proofErr w:type="spellStart"/>
+      <w:r>
+        <w:t>nc</w:t>
+      </w:r>
+      <w:proofErr w:type="spellEnd"/>
+    </w:p>
+    <w:p>
+      <w:bookmarkStart w:id="0" w:name="_GoBack"/>
+      <w:bookmarkEnd w:id="0"/>
+    </w:p>
     <w:sectPr>
       <w:pgSz w:w="11906" w:h="16838"/>
       <w:pgMar w:top="1417" w:right="1417" w:bottom="1417" w:left="1417" w:header="708" w:footer="708" w:gutter="0"/>

</xml_diff>

<commit_message>
sentiment changed to score, fixed feat save in main, started misclassified objects, added coef feats to main, started chart for features
</commit_message>
<xml_diff>
--- a/RAPORT.docx
+++ b/RAPORT.docx
@@ -3029,6 +3029,106 @@
     </w:p>
     <w:p/>
     <w:p>
+      <w:r>
+        <w:t xml:space="preserve">Potem </w:t>
+      </w:r>
+      <w:r>
+        <w:t xml:space="preserve">z </w:t>
+      </w:r>
+      <w:proofErr w:type="spellStart"/>
+      <w:r>
+        <w:t>meanem</w:t>
+      </w:r>
+      <w:proofErr w:type="spellEnd"/>
+      <w:r>
+        <w:t xml:space="preserve"> </w:t>
+      </w:r>
+      <w:proofErr w:type="spellStart"/>
+      <w:r>
+        <w:t>przesunalem</w:t>
+      </w:r>
+      <w:proofErr w:type="spellEnd"/>
+      <w:r>
+        <w:t xml:space="preserve">, </w:t>
+      </w:r>
+      <w:proofErr w:type="spellStart"/>
+      <w:r>
+        <w:t>zeroR</w:t>
+      </w:r>
+      <w:proofErr w:type="spellEnd"/>
+      <w:r>
+        <w:t>: 41%</w:t>
+      </w:r>
+    </w:p>
+    <w:p>
+      <w:proofErr w:type="gramStart"/>
+      <w:r>
+        <w:t>NB  52.7</w:t>
+      </w:r>
+      <w:proofErr w:type="gramEnd"/>
+      <w:r>
+        <w:t>% (</w:t>
+      </w:r>
+      <w:r>
+        <w:t>0.597</w:t>
+      </w:r>
+      <w:r>
+        <w:t>)</w:t>
+      </w:r>
+      <w:r>
+        <w:t xml:space="preserve"> </w:t>
+      </w:r>
+      <w:r>
+        <w:t xml:space="preserve">LOG </w:t>
+      </w:r>
+      <w:r>
+        <w:t>0.492</w:t>
+      </w:r>
+      <w:r>
+        <w:t>(0.541)</w:t>
+      </w:r>
+    </w:p>
+    <w:p/>
+    <w:p>
+      <w:r>
+        <w:t xml:space="preserve">Potem zmieniłem </w:t>
+      </w:r>
+      <w:proofErr w:type="spellStart"/>
+      <w:r>
+        <w:t>tweet</w:t>
+      </w:r>
+      <w:proofErr w:type="spellEnd"/>
+      <w:r>
+        <w:t xml:space="preserve"> sentyment z 0</w:t>
+      </w:r>
+      <w:r>
+        <w:t>/1 na 0.0-1.0</w:t>
+      </w:r>
+    </w:p>
+    <w:p>
+      <w:r>
+        <w:t xml:space="preserve">NB  52.7% (0.597) </w:t>
+      </w:r>
+      <w:r>
+        <w:t xml:space="preserve"> LOG </w:t>
+      </w:r>
+      <w:r>
+        <w:t>0.49</w:t>
+      </w:r>
+      <w:r>
+        <w:t>1</w:t>
+      </w:r>
+      <w:r>
+        <w:t>(0.540</w:t>
+      </w:r>
+      <w:r>
+        <w:t>)</w:t>
+      </w:r>
+      <w:bookmarkStart w:id="0" w:name="_GoBack"/>
+      <w:bookmarkEnd w:id="0"/>
+    </w:p>
+    <w:p/>
+    <w:p>
       <w:pPr>
         <w:pBdr>
           <w:bottom w:val="single" w:sz="6" w:space="1" w:color="auto"/>
@@ -3255,6 +3355,7 @@
         </w:rPr>
       </w:pPr>
       <w:r>
+        <w:lastRenderedPageBreak/>
         <w:t xml:space="preserve"> </w:t>
       </w:r>
       <w:proofErr w:type="spellStart"/>
@@ -3468,21 +3569,6 @@
     </w:p>
     <w:p/>
     <w:p>
-      <w:r>
-        <w:lastRenderedPageBreak/>
-        <w:t xml:space="preserve">TRESHOLD ZE </w:t>
-      </w:r>
-      <w:proofErr w:type="spellStart"/>
-      <w:r>
-        <w:t>Std</w:t>
-      </w:r>
-      <w:proofErr w:type="spellEnd"/>
-      <w:r>
-        <w:t xml:space="preserve"> DEVIATION</w:t>
-      </w:r>
-    </w:p>
-    <w:p/>
-    <w:p>
       <w:proofErr w:type="spellStart"/>
       <w:r>
         <w:t>Uploadowanie</w:t>
@@ -3559,8 +3645,137 @@
       <w:proofErr w:type="spellEnd"/>
     </w:p>
     <w:p>
-      <w:bookmarkStart w:id="0" w:name="_GoBack"/>
-      <w:bookmarkEnd w:id="0"/>
+      <w:pPr>
+        <w:rPr>
+          <w:lang w:val="en-US"/>
+        </w:rPr>
+      </w:pPr>
+      <w:proofErr w:type="spellStart"/>
+      <w:r>
+        <w:rPr>
+          <w:lang w:val="en-US"/>
+        </w:rPr>
+        <w:t>Slac</w:t>
+      </w:r>
+      <w:proofErr w:type="spellEnd"/>
+      <w:r>
+        <w:rPr>
+          <w:lang w:val="en-US"/>
+        </w:rPr>
+        <w:t xml:space="preserve"> </w:t>
+      </w:r>
+      <w:proofErr w:type="gramStart"/>
+      <w:r>
+        <w:rPr>
+          <w:lang w:val="en-US"/>
+        </w:rPr>
+        <w:t>details :</w:t>
+      </w:r>
+      <w:proofErr w:type="gramEnd"/>
+      <w:r>
+        <w:rPr>
+          <w:lang w:val="en-US"/>
+        </w:rPr>
+        <w:t xml:space="preserve"> </w:t>
+      </w:r>
+      <w:proofErr w:type="spellStart"/>
+      <w:r>
+        <w:rPr>
+          <w:lang w:val="en-US"/>
+        </w:rPr>
+        <w:t>sentyment</w:t>
+      </w:r>
+      <w:proofErr w:type="spellEnd"/>
+      <w:r>
+        <w:rPr>
+          <w:lang w:val="en-US"/>
+        </w:rPr>
+        <w:t xml:space="preserve">, features </w:t>
+      </w:r>
+      <w:proofErr w:type="spellStart"/>
+      <w:r>
+        <w:rPr>
+          <w:lang w:val="en-US"/>
+        </w:rPr>
+        <w:t>i</w:t>
+      </w:r>
+      <w:r>
+        <w:rPr>
+          <w:lang w:val="en-US"/>
+        </w:rPr>
+        <w:t>tp</w:t>
+      </w:r>
+      <w:proofErr w:type="spellEnd"/>
+    </w:p>
+    <w:p>
+      <w:pPr>
+        <w:rPr>
+          <w:lang w:val="en-US"/>
+        </w:rPr>
+      </w:pPr>
+      <w:proofErr w:type="spellStart"/>
+      <w:r>
+        <w:rPr>
+          <w:lang w:val="en-US"/>
+        </w:rPr>
+        <w:t>Assosietion</w:t>
+      </w:r>
+      <w:proofErr w:type="spellEnd"/>
+      <w:r>
+        <w:rPr>
+          <w:lang w:val="en-US"/>
+        </w:rPr>
+        <w:t xml:space="preserve"> </w:t>
+      </w:r>
+      <w:proofErr w:type="spellStart"/>
+      <w:r>
+        <w:rPr>
+          <w:lang w:val="en-US"/>
+        </w:rPr>
+        <w:t>znalezc</w:t>
+      </w:r>
+      <w:proofErr w:type="spellEnd"/>
+    </w:p>
+    <w:p>
+      <w:pPr>
+        <w:rPr>
+          <w:lang w:val="en-US"/>
+        </w:rPr>
+      </w:pPr>
+      <w:r>
+        <w:rPr>
+          <w:lang w:val="en-US"/>
+        </w:rPr>
+        <w:t xml:space="preserve">Sentiment </w:t>
+      </w:r>
+      <w:proofErr w:type="spellStart"/>
+      <w:r>
+        <w:rPr>
+          <w:lang w:val="en-US"/>
+        </w:rPr>
+        <w:t>zmienic</w:t>
+      </w:r>
+      <w:proofErr w:type="spellEnd"/>
+      <w:r>
+        <w:rPr>
+          <w:lang w:val="en-US"/>
+        </w:rPr>
+        <w:t xml:space="preserve"> </w:t>
+      </w:r>
+      <w:proofErr w:type="spellStart"/>
+      <w:r>
+        <w:rPr>
+          <w:lang w:val="en-US"/>
+        </w:rPr>
+        <w:t>na</w:t>
+      </w:r>
+      <w:proofErr w:type="spellEnd"/>
+      <w:r>
+        <w:rPr>
+          <w:lang w:val="en-US"/>
+        </w:rPr>
+        <w:t xml:space="preserve"> score 0.3434</w:t>
+      </w:r>
     </w:p>
     <w:sectPr>
       <w:pgSz w:w="11906" w:h="16838"/>

</xml_diff>

<commit_message>
added rules,  misclassified objects, moved charts to one file
</commit_message>
<xml_diff>
--- a/RAPORT.docx
+++ b/RAPORT.docx
@@ -3106,8 +3106,13 @@
       </w:r>
     </w:p>
     <w:p>
-      <w:r>
-        <w:t xml:space="preserve">NB  52.7% (0.597) </w:t>
+      <w:proofErr w:type="gramStart"/>
+      <w:r>
+        <w:t>NB  52.7</w:t>
+      </w:r>
+      <w:proofErr w:type="gramEnd"/>
+      <w:r>
+        <w:t xml:space="preserve">% (0.597) </w:t>
       </w:r>
       <w:r>
         <w:t xml:space="preserve"> LOG </w:t>
@@ -3124,8 +3129,6 @@
       <w:r>
         <w:t>)</w:t>
       </w:r>
-      <w:bookmarkStart w:id="0" w:name="_GoBack"/>
-      <w:bookmarkEnd w:id="0"/>
     </w:p>
     <w:p/>
     <w:p>
@@ -3708,74 +3711,74 @@
       <w:proofErr w:type="spellEnd"/>
     </w:p>
     <w:p>
-      <w:pPr>
-        <w:rPr>
-          <w:lang w:val="en-US"/>
-        </w:rPr>
-      </w:pPr>
-      <w:proofErr w:type="spellStart"/>
-      <w:r>
-        <w:rPr>
-          <w:lang w:val="en-US"/>
-        </w:rPr>
+      <w:r>
+        <w:t xml:space="preserve">Sprawdzić </w:t>
+      </w:r>
+      <w:proofErr w:type="spellStart"/>
+      <w:r>
+        <w:t>wrapper</w:t>
+      </w:r>
+      <w:proofErr w:type="spellEnd"/>
+      <w:r>
+        <w:t xml:space="preserve"> może w tym nowym module?</w:t>
+      </w:r>
+      <w:r>
+        <w:t xml:space="preserve"> </w:t>
+      </w:r>
+      <w:proofErr w:type="spellStart"/>
+      <w:r>
+        <w:t>mlxtend</w:t>
+      </w:r>
+      <w:proofErr w:type="spellEnd"/>
+    </w:p>
+    <w:p>
+      <w:proofErr w:type="spellStart"/>
+      <w:r>
         <w:t>Assosietion</w:t>
       </w:r>
       <w:proofErr w:type="spellEnd"/>
       <w:r>
-        <w:rPr>
-          <w:lang w:val="en-US"/>
-        </w:rPr>
-        <w:t xml:space="preserve"> </w:t>
-      </w:r>
-      <w:proofErr w:type="spellStart"/>
-      <w:r>
-        <w:rPr>
-          <w:lang w:val="en-US"/>
-        </w:rPr>
+        <w:t xml:space="preserve"> </w:t>
+      </w:r>
+      <w:proofErr w:type="spellStart"/>
+      <w:r>
         <w:t>znalezc</w:t>
       </w:r>
       <w:proofErr w:type="spellEnd"/>
     </w:p>
     <w:p>
-      <w:pPr>
-        <w:rPr>
-          <w:lang w:val="en-US"/>
-        </w:rPr>
-      </w:pPr>
-      <w:r>
-        <w:rPr>
-          <w:lang w:val="en-US"/>
-        </w:rPr>
-        <w:t xml:space="preserve">Sentiment </w:t>
-      </w:r>
-      <w:proofErr w:type="spellStart"/>
-      <w:r>
-        <w:rPr>
-          <w:lang w:val="en-US"/>
-        </w:rPr>
+      <w:proofErr w:type="spellStart"/>
+      <w:r>
+        <w:t>Sentiment</w:t>
+      </w:r>
+      <w:proofErr w:type="spellEnd"/>
+      <w:r>
+        <w:t xml:space="preserve"> </w:t>
+      </w:r>
+      <w:proofErr w:type="spellStart"/>
+      <w:r>
         <w:t>zmienic</w:t>
       </w:r>
       <w:proofErr w:type="spellEnd"/>
       <w:r>
-        <w:rPr>
-          <w:lang w:val="en-US"/>
-        </w:rPr>
-        <w:t xml:space="preserve"> </w:t>
-      </w:r>
-      <w:proofErr w:type="spellStart"/>
-      <w:r>
-        <w:rPr>
-          <w:lang w:val="en-US"/>
-        </w:rPr>
-        <w:t>na</w:t>
-      </w:r>
-      <w:proofErr w:type="spellEnd"/>
-      <w:r>
-        <w:rPr>
-          <w:lang w:val="en-US"/>
-        </w:rPr>
-        <w:t xml:space="preserve"> score 0.3434</w:t>
-      </w:r>
+        <w:t xml:space="preserve"> na </w:t>
+      </w:r>
+      <w:proofErr w:type="spellStart"/>
+      <w:r>
+        <w:t>score</w:t>
+      </w:r>
+      <w:proofErr w:type="spellEnd"/>
+      <w:r>
+        <w:t xml:space="preserve"> 0.3434</w:t>
+      </w:r>
+    </w:p>
+    <w:p/>
+    <w:p>
+      <w:r>
+        <w:t>REMOVE RT</w:t>
+      </w:r>
+      <w:bookmarkStart w:id="0" w:name="_GoBack"/>
+      <w:bookmarkEnd w:id="0"/>
     </w:p>
     <w:sectPr>
       <w:pgSz w:w="11906" w:h="16838"/>

</xml_diff>

<commit_message>
moved pickled models to dir, moved tests,
</commit_message>
<xml_diff>
--- a/RAPORT.docx
+++ b/RAPORT.docx
@@ -3132,6 +3132,171 @@
     </w:p>
     <w:p/>
     <w:p>
+      <w:r>
+        <w:t>REMOVE RT</w:t>
+      </w:r>
+    </w:p>
+    <w:p>
+      <w:proofErr w:type="spellStart"/>
+      <w:r>
+        <w:t>Usunalem</w:t>
+      </w:r>
+      <w:proofErr w:type="spellEnd"/>
+      <w:r>
+        <w:t xml:space="preserve"> RT i z 2149 </w:t>
+      </w:r>
+      <w:proofErr w:type="spellStart"/>
+      <w:r>
+        <w:t>zrobilo</w:t>
+      </w:r>
+      <w:proofErr w:type="spellEnd"/>
+      <w:r>
+        <w:t xml:space="preserve"> się 2025</w:t>
+      </w:r>
+    </w:p>
+    <w:p>
+      <w:proofErr w:type="spellStart"/>
+      <w:r>
+        <w:t>Removed</w:t>
+      </w:r>
+      <w:proofErr w:type="spellEnd"/>
+      <w:r>
+        <w:t xml:space="preserve"> </w:t>
+      </w:r>
+      <w:proofErr w:type="spellStart"/>
+      <w:r>
+        <w:t>rt</w:t>
+      </w:r>
+      <w:proofErr w:type="spellEnd"/>
+      <w:r>
+        <w:t xml:space="preserve"> </w:t>
+      </w:r>
+      <w:proofErr w:type="spellStart"/>
+      <w:r>
+        <w:t>because</w:t>
+      </w:r>
+      <w:proofErr w:type="spellEnd"/>
+      <w:r>
+        <w:t xml:space="preserve"> </w:t>
+      </w:r>
+      <w:proofErr w:type="spellStart"/>
+      <w:r>
+        <w:t>endormesment</w:t>
+      </w:r>
+      <w:proofErr w:type="spellEnd"/>
+      <w:r>
+        <w:t xml:space="preserve">, </w:t>
+      </w:r>
+      <w:proofErr w:type="spellStart"/>
+      <w:r>
+        <w:t>moze</w:t>
+      </w:r>
+      <w:proofErr w:type="spellEnd"/>
+      <w:r>
+        <w:t xml:space="preserve"> </w:t>
+      </w:r>
+      <w:proofErr w:type="spellStart"/>
+      <w:r>
+        <w:t>sie</w:t>
+      </w:r>
+      <w:proofErr w:type="spellEnd"/>
+      <w:r>
+        <w:t xml:space="preserve"> z </w:t>
+      </w:r>
+      <w:proofErr w:type="spellStart"/>
+      <w:r>
+        <w:t>inim</w:t>
+      </w:r>
+      <w:proofErr w:type="spellEnd"/>
+      <w:r>
+        <w:t xml:space="preserve"> nie </w:t>
+      </w:r>
+      <w:r>
+        <w:t xml:space="preserve">zgadzać i to </w:t>
+      </w:r>
+      <w:proofErr w:type="spellStart"/>
+      <w:r>
+        <w:t>nei</w:t>
+      </w:r>
+      <w:proofErr w:type="spellEnd"/>
+      <w:r>
+        <w:t xml:space="preserve"> jego słowa?</w:t>
+      </w:r>
+    </w:p>
+    <w:p>
+      <w:pPr>
+        <w:rPr>
+          <w:lang w:val="en-US"/>
+        </w:rPr>
+      </w:pPr>
+      <w:proofErr w:type="spellStart"/>
+      <w:r>
+        <w:rPr>
+          <w:lang w:val="en-US"/>
+        </w:rPr>
+        <w:t>Teraz</w:t>
+      </w:r>
+      <w:proofErr w:type="spellEnd"/>
+    </w:p>
+    <w:p>
+      <w:r>
+        <w:t xml:space="preserve">NB </w:t>
+      </w:r>
+      <w:r>
+        <w:t>0.529</w:t>
+      </w:r>
+      <w:r>
+        <w:t>(0.602), LOG 49.44(55.07%)</w:t>
+      </w:r>
+    </w:p>
+    <w:p/>
+    <w:p>
+      <w:r>
+        <w:t xml:space="preserve">Nowe </w:t>
+      </w:r>
+      <w:proofErr w:type="spellStart"/>
+      <w:r>
+        <w:t>atrr</w:t>
+      </w:r>
+      <w:proofErr w:type="spellEnd"/>
+      <w:r>
+        <w:t xml:space="preserve"> to </w:t>
+      </w:r>
+      <w:proofErr w:type="spellStart"/>
+      <w:r>
+        <w:t>remove</w:t>
+      </w:r>
+      <w:proofErr w:type="spellEnd"/>
+      <w:r>
+        <w:t xml:space="preserve"> </w:t>
+      </w:r>
+      <w:proofErr w:type="spellStart"/>
+      <w:r>
+        <w:t>hujowo</w:t>
+      </w:r>
+      <w:proofErr w:type="spellEnd"/>
+      <w:r>
+        <w:t xml:space="preserve"> działają po </w:t>
+      </w:r>
+      <w:proofErr w:type="spellStart"/>
+      <w:r>
+        <w:t>usunieciu</w:t>
+      </w:r>
+      <w:proofErr w:type="spellEnd"/>
+      <w:r>
+        <w:t xml:space="preserve"> </w:t>
+      </w:r>
+      <w:proofErr w:type="gramStart"/>
+      <w:r>
+        <w:t>RT</w:t>
+      </w:r>
+      <w:proofErr w:type="gramEnd"/>
+      <w:r>
+        <w:t xml:space="preserve"> ale nie markowałem jeszcze raz…</w:t>
+      </w:r>
+    </w:p>
+    <w:p/>
+    <w:p>
       <w:pPr>
         <w:pBdr>
           <w:bottom w:val="single" w:sz="6" w:space="1" w:color="auto"/>
@@ -3358,7 +3523,6 @@
         </w:rPr>
       </w:pPr>
       <w:r>
-        <w:lastRenderedPageBreak/>
         <w:t xml:space="preserve"> </w:t>
       </w:r>
       <w:proofErr w:type="spellStart"/>
@@ -3625,157 +3789,91 @@
       <w:proofErr w:type="spellEnd"/>
     </w:p>
     <w:p>
-      <w:proofErr w:type="spellStart"/>
-      <w:r>
-        <w:t>Pokazac</w:t>
-      </w:r>
-      <w:proofErr w:type="spellEnd"/>
-      <w:r>
-        <w:t xml:space="preserve"> inne info nie tylko </w:t>
-      </w:r>
-      <w:proofErr w:type="spellStart"/>
-      <w:r>
-        <w:t>up</w:t>
-      </w:r>
-      <w:proofErr w:type="spellEnd"/>
-      <w:r>
-        <w:t>/down/</w:t>
-      </w:r>
-      <w:proofErr w:type="spellStart"/>
-      <w:r>
-        <w:t>nc</w:t>
-      </w:r>
-      <w:proofErr w:type="spellEnd"/>
-    </w:p>
-    <w:p>
-      <w:pPr>
-        <w:rPr>
-          <w:lang w:val="en-US"/>
-        </w:rPr>
-      </w:pPr>
-      <w:proofErr w:type="spellStart"/>
-      <w:r>
-        <w:rPr>
-          <w:lang w:val="en-US"/>
-        </w:rPr>
-        <w:t>Slac</w:t>
-      </w:r>
-      <w:proofErr w:type="spellEnd"/>
-      <w:r>
-        <w:rPr>
-          <w:lang w:val="en-US"/>
-        </w:rPr>
-        <w:t xml:space="preserve"> </w:t>
-      </w:r>
+      <w:r>
+        <w:t xml:space="preserve">Sprawdzić </w:t>
+      </w:r>
+      <w:proofErr w:type="spellStart"/>
+      <w:r>
+        <w:t>wrapper</w:t>
+      </w:r>
+      <w:proofErr w:type="spellEnd"/>
+      <w:r>
+        <w:t xml:space="preserve"> może w tym nowym module?</w:t>
+      </w:r>
+      <w:r>
+        <w:t xml:space="preserve"> </w:t>
+      </w:r>
+      <w:proofErr w:type="spellStart"/>
+      <w:r>
+        <w:t>mlxtend</w:t>
+      </w:r>
+      <w:proofErr w:type="spellEnd"/>
+    </w:p>
+    <w:p>
+      <w:proofErr w:type="spellStart"/>
+      <w:r>
+        <w:t>Assosietion</w:t>
+      </w:r>
+      <w:proofErr w:type="spellEnd"/>
+      <w:r>
+        <w:t xml:space="preserve"> </w:t>
+      </w:r>
+      <w:r>
+        <w:t>znaleźć</w:t>
+      </w:r>
+    </w:p>
+    <w:p>
+      <w:r>
+        <w:t>Testy sentyment</w:t>
+      </w:r>
+    </w:p>
+    <w:p>
+      <w:r>
+        <w:t xml:space="preserve">Testy </w:t>
+      </w:r>
+      <w:proofErr w:type="spellStart"/>
+      <w:r>
+        <w:t>main</w:t>
+      </w:r>
+      <w:proofErr w:type="spellEnd"/>
+      <w:r>
+        <w:t xml:space="preserve"> model</w:t>
+      </w:r>
+    </w:p>
+    <w:p>
       <w:proofErr w:type="gramStart"/>
       <w:r>
-        <w:rPr>
-          <w:lang w:val="en-US"/>
-        </w:rPr>
-        <w:t>details :</w:t>
+        <w:t>Plik</w:t>
       </w:r>
       <w:proofErr w:type="gramEnd"/>
       <w:r>
-        <w:rPr>
-          <w:lang w:val="en-US"/>
-        </w:rPr>
-        <w:t xml:space="preserve"> </w:t>
-      </w:r>
-      <w:proofErr w:type="spellStart"/>
-      <w:r>
-        <w:rPr>
-          <w:lang w:val="en-US"/>
-        </w:rPr>
-        <w:t>sentyment</w:t>
-      </w:r>
-      <w:proofErr w:type="spellEnd"/>
-      <w:r>
-        <w:rPr>
-          <w:lang w:val="en-US"/>
-        </w:rPr>
-        <w:t xml:space="preserve">, features </w:t>
-      </w:r>
-      <w:proofErr w:type="spellStart"/>
-      <w:r>
-        <w:rPr>
-          <w:lang w:val="en-US"/>
-        </w:rPr>
-        <w:t>i</w:t>
-      </w:r>
-      <w:r>
-        <w:rPr>
-          <w:lang w:val="en-US"/>
-        </w:rPr>
-        <w:t>tp</w:t>
-      </w:r>
-      <w:proofErr w:type="spellEnd"/>
-    </w:p>
-    <w:p>
-      <w:r>
-        <w:t xml:space="preserve">Sprawdzić </w:t>
-      </w:r>
-      <w:proofErr w:type="spellStart"/>
-      <w:r>
-        <w:t>wrapper</w:t>
-      </w:r>
-      <w:proofErr w:type="spellEnd"/>
-      <w:r>
-        <w:t xml:space="preserve"> może w tym nowym module?</w:t>
-      </w:r>
-      <w:r>
-        <w:t xml:space="preserve"> </w:t>
-      </w:r>
-      <w:proofErr w:type="spellStart"/>
-      <w:r>
-        <w:t>mlxtend</w:t>
-      </w:r>
-      <w:proofErr w:type="spellEnd"/>
-    </w:p>
-    <w:p>
-      <w:proofErr w:type="spellStart"/>
-      <w:r>
-        <w:t>Assosietion</w:t>
-      </w:r>
-      <w:proofErr w:type="spellEnd"/>
-      <w:r>
-        <w:t xml:space="preserve"> </w:t>
-      </w:r>
-      <w:proofErr w:type="spellStart"/>
-      <w:r>
-        <w:t>znalezc</w:t>
-      </w:r>
-      <w:proofErr w:type="spellEnd"/>
-    </w:p>
-    <w:p>
-      <w:proofErr w:type="spellStart"/>
-      <w:r>
-        <w:t>Sentiment</w:t>
-      </w:r>
-      <w:proofErr w:type="spellEnd"/>
-      <w:r>
-        <w:t xml:space="preserve"> </w:t>
-      </w:r>
-      <w:proofErr w:type="spellStart"/>
-      <w:r>
-        <w:t>zmienic</w:t>
-      </w:r>
-      <w:proofErr w:type="spellEnd"/>
-      <w:r>
-        <w:t xml:space="preserve"> na </w:t>
-      </w:r>
-      <w:proofErr w:type="spellStart"/>
-      <w:r>
-        <w:t>score</w:t>
-      </w:r>
-      <w:proofErr w:type="spellEnd"/>
-      <w:r>
-        <w:t xml:space="preserve"> 0.3434</w:t>
-      </w:r>
-    </w:p>
-    <w:p/>
-    <w:p>
-      <w:r>
-        <w:t>REMOVE RT</w:t>
+        <w:t xml:space="preserve"> który przetwarza </w:t>
+      </w:r>
+      <w:proofErr w:type="spellStart"/>
+      <w:r>
+        <w:t>tweety</w:t>
+      </w:r>
+      <w:proofErr w:type="spellEnd"/>
+    </w:p>
+    <w:p>
+      <w:proofErr w:type="spellStart"/>
+      <w:r>
+        <w:t>Feature</w:t>
+      </w:r>
+      <w:proofErr w:type="spellEnd"/>
+      <w:r>
+        <w:t xml:space="preserve"> </w:t>
+      </w:r>
+      <w:proofErr w:type="spellStart"/>
+      <w:r>
+        <w:t>selection</w:t>
+      </w:r>
+      <w:proofErr w:type="spellEnd"/>
+      <w:r>
+        <w:t xml:space="preserve"> z max</w:t>
+      </w:r>
+      <w:r>
+        <w:t>a</w:t>
       </w:r>
       <w:bookmarkStart w:id="0" w:name="_GoBack"/>
       <w:bookmarkEnd w:id="0"/>

</xml_diff>

<commit_message>
updated raport, fixed misclasified objects
</commit_message>
<xml_diff>
--- a/RAPORT.docx
+++ b/RAPORT.docx
@@ -3870,10 +3870,21 @@
       </w:r>
       <w:proofErr w:type="spellEnd"/>
       <w:r>
-        <w:t xml:space="preserve"> z max</w:t>
+        <w:t xml:space="preserve"> z </w:t>
+      </w:r>
+      <w:proofErr w:type="spellStart"/>
+      <w:r>
+        <w:t>max</w:t>
       </w:r>
       <w:r>
         <w:t>a</w:t>
+      </w:r>
+      <w:proofErr w:type="spellEnd"/>
+    </w:p>
+    <w:p/>
+    <w:p>
+      <w:r>
+        <w:t>(0, 1, 10, 14, 15, 19, 20, 21, 35, 38, 40, 43, 49, 55, 58, 63, 64, 66, 68, 71, 73, 79, 86, 90, 91, 94, 100, 111, 112, 115, 120, 122, 124, 134, 143, 146, 147, 149, 150, 152, 154, 157, 160, 163, 170, 176, 181, 188, 193, 196, 209, 211, 217, 221, 223, 227, 228, 230, 233, 236, 244, 247, 248, 255, 258, 264, 273, 279, 285, 313, 317, 319, 328, 329, 335, 338, 350, 352, 353, 358, 360, 362, 364, 367, 368, 370, 376, 379, 380, 384, 395, 399, 402, 407, 411, 416, 417, 419, 424, 435, 440, 441, 445, 452, 454, 459, 468, 471, 478, 487, 488, 500, 502, 504, 512, 515, 516, 531, 533, 537, 544, 563, 565, 578, 596, 608, 614, 627, 642, 643, 645, 647, 652, 653, 659, 697, 700, 715, 722, 726, 727, 730, 764, 772, 777, 783, 788, 793, 796, 800)</w:t>
       </w:r>
       <w:bookmarkStart w:id="0" w:name="_GoBack"/>
       <w:bookmarkEnd w:id="0"/>

</xml_diff>

<commit_message>
dobre teraz attr_nc2, duzo zmian w main model, accuracy 53%, nowe testy
</commit_message>
<xml_diff>
--- a/RAPORT.docx
+++ b/RAPORT.docx
@@ -3295,6 +3295,106 @@
         <w:t xml:space="preserve"> ale nie markowałem jeszcze raz…</w:t>
       </w:r>
     </w:p>
+    <w:p>
+      <w:r>
+        <w:lastRenderedPageBreak/>
+        <w:t xml:space="preserve">Potem dużo zmian. </w:t>
+      </w:r>
+      <w:proofErr w:type="spellStart"/>
+      <w:r>
+        <w:t>Dodalem</w:t>
+      </w:r>
+      <w:proofErr w:type="spellEnd"/>
+      <w:r>
+        <w:t xml:space="preserve"> </w:t>
+      </w:r>
+      <w:proofErr w:type="gramStart"/>
+      <w:r>
+        <w:t>REFCV</w:t>
+      </w:r>
+      <w:proofErr w:type="gramEnd"/>
+      <w:r>
+        <w:t xml:space="preserve"> ale chujowo </w:t>
+      </w:r>
+      <w:proofErr w:type="spellStart"/>
+      <w:r>
+        <w:t>robil</w:t>
+      </w:r>
+      <w:proofErr w:type="spellEnd"/>
+      <w:r>
+        <w:t xml:space="preserve">, mniej </w:t>
+      </w:r>
+      <w:proofErr w:type="spellStart"/>
+      <w:r>
+        <w:t>featerow</w:t>
+      </w:r>
+      <w:proofErr w:type="spellEnd"/>
+      <w:r>
+        <w:t xml:space="preserve"> to mniej </w:t>
+      </w:r>
+      <w:proofErr w:type="spellStart"/>
+      <w:r>
+        <w:t>obiektow</w:t>
+      </w:r>
+      <w:proofErr w:type="spellEnd"/>
+      <w:r>
+        <w:t xml:space="preserve"> i miał dobre </w:t>
+      </w:r>
+      <w:proofErr w:type="spellStart"/>
+      <w:r>
+        <w:t>accu</w:t>
+      </w:r>
+      <w:proofErr w:type="spellEnd"/>
+      <w:r>
+        <w:t xml:space="preserve"> tylko jak mało </w:t>
+      </w:r>
+      <w:proofErr w:type="spellStart"/>
+      <w:r>
+        <w:t>faeterow</w:t>
+      </w:r>
+      <w:proofErr w:type="spellEnd"/>
+      <w:r>
+        <w:t xml:space="preserve"> było.</w:t>
+      </w:r>
+    </w:p>
+    <w:p>
+      <w:proofErr w:type="spellStart"/>
+      <w:r>
+        <w:t>Zostawilem</w:t>
+      </w:r>
+      <w:proofErr w:type="spellEnd"/>
+      <w:r>
+        <w:t xml:space="preserve"> wiec z pliku 103 </w:t>
+      </w:r>
+      <w:proofErr w:type="spellStart"/>
+      <w:r>
+        <w:t>featery</w:t>
+      </w:r>
+      <w:proofErr w:type="spellEnd"/>
+      <w:r>
+        <w:t xml:space="preserve"> i </w:t>
+      </w:r>
+      <w:proofErr w:type="spellStart"/>
+      <w:r>
+        <w:t>accu</w:t>
+      </w:r>
+      <w:proofErr w:type="spellEnd"/>
+      <w:r>
+        <w:t xml:space="preserve"> </w:t>
+      </w:r>
+      <w:r>
+        <w:t>53,7% (</w:t>
+      </w:r>
+      <w:r>
+        <w:t>60</w:t>
+      </w:r>
+      <w:r>
+        <w:t>,37%)</w:t>
+      </w:r>
+      <w:bookmarkStart w:id="0" w:name="_GoBack"/>
+      <w:bookmarkEnd w:id="0"/>
+    </w:p>
+    <w:p/>
     <w:p/>
     <w:p>
       <w:pPr>
@@ -3880,14 +3980,6 @@
         <w:t>a</w:t>
       </w:r>
       <w:proofErr w:type="spellEnd"/>
-    </w:p>
-    <w:p/>
-    <w:p>
-      <w:r>
-        <w:t>(0, 1, 10, 14, 15, 19, 20, 21, 35, 38, 40, 43, 49, 55, 58, 63, 64, 66, 68, 71, 73, 79, 86, 90, 91, 94, 100, 111, 112, 115, 120, 122, 124, 134, 143, 146, 147, 149, 150, 152, 154, 157, 160, 163, 170, 176, 181, 188, 193, 196, 209, 211, 217, 221, 223, 227, 228, 230, 233, 236, 244, 247, 248, 255, 258, 264, 273, 279, 285, 313, 317, 319, 328, 329, 335, 338, 350, 352, 353, 358, 360, 362, 364, 367, 368, 370, 376, 379, 380, 384, 395, 399, 402, 407, 411, 416, 417, 419, 424, 435, 440, 441, 445, 452, 454, 459, 468, 471, 478, 487, 488, 500, 502, 504, 512, 515, 516, 531, 533, 537, 544, 563, 565, 578, 596, 608, 614, 627, 642, 643, 645, 647, 652, 653, 659, 697, 700, 715, 722, 726, 727, 730, 764, 772, 777, 783, 788, 793, 796, 800)</w:t>
-      </w:r>
-      <w:bookmarkStart w:id="0" w:name="_GoBack"/>
-      <w:bookmarkEnd w:id="0"/>
     </w:p>
     <w:sectPr>
       <w:pgSz w:w="11906" w:h="16838"/>

</xml_diff>

<commit_message>
pylint fixes, used kfold in sent, added many tests
</commit_message>
<xml_diff>
--- a/RAPORT.docx
+++ b/RAPORT.docx
@@ -3391,8 +3391,6 @@
       <w:r>
         <w:t>,37%)</w:t>
       </w:r>
-      <w:bookmarkStart w:id="0" w:name="_GoBack"/>
-      <w:bookmarkEnd w:id="0"/>
     </w:p>
     <w:p/>
     <w:p/>
@@ -3953,32 +3951,8 @@
       <w:r>
         <w:t>tweety</w:t>
       </w:r>
-      <w:proofErr w:type="spellEnd"/>
-    </w:p>
-    <w:p>
-      <w:proofErr w:type="spellStart"/>
-      <w:r>
-        <w:t>Feature</w:t>
-      </w:r>
-      <w:proofErr w:type="spellEnd"/>
-      <w:r>
-        <w:t xml:space="preserve"> </w:t>
-      </w:r>
-      <w:proofErr w:type="spellStart"/>
-      <w:r>
-        <w:t>selection</w:t>
-      </w:r>
-      <w:proofErr w:type="spellEnd"/>
-      <w:r>
-        <w:t xml:space="preserve"> z </w:t>
-      </w:r>
-      <w:proofErr w:type="spellStart"/>
-      <w:r>
-        <w:t>max</w:t>
-      </w:r>
-      <w:r>
-        <w:t>a</w:t>
-      </w:r>
+      <w:bookmarkStart w:id="0" w:name="_GoBack"/>
+      <w:bookmarkEnd w:id="0"/>
       <w:proofErr w:type="spellEnd"/>
     </w:p>
     <w:sectPr>

</xml_diff>

<commit_message>
feat sel for eur, mex, rules for all, working on page, shit page colors
</commit_message>
<xml_diff>
--- a/RAPORT.docx
+++ b/RAPORT.docx
@@ -2273,81 +2273,139 @@
       </w:r>
     </w:p>
     <w:p>
-      <w:r>
-        <w:t xml:space="preserve">Teraz </w:t>
-      </w:r>
-      <w:proofErr w:type="spellStart"/>
-      <w:r>
+      <w:pPr>
+        <w:rPr>
+          <w:lang w:val="en-US"/>
+        </w:rPr>
+      </w:pPr>
+      <w:proofErr w:type="spellStart"/>
+      <w:r>
+        <w:rPr>
+          <w:lang w:val="en-US"/>
+        </w:rPr>
+        <w:t>Teraz</w:t>
+      </w:r>
+      <w:proofErr w:type="spellEnd"/>
+      <w:r>
+        <w:rPr>
+          <w:lang w:val="en-US"/>
+        </w:rPr>
+        <w:t xml:space="preserve"> </w:t>
+      </w:r>
+      <w:proofErr w:type="spellStart"/>
+      <w:r>
+        <w:rPr>
+          <w:lang w:val="en-US"/>
+        </w:rPr>
         <w:t>bayes</w:t>
       </w:r>
       <w:proofErr w:type="spellEnd"/>
       <w:r>
-        <w:t xml:space="preserve"> </w:t>
-      </w:r>
-      <w:r>
-        <w:t>54.8769 %</w:t>
-      </w:r>
-      <w:r>
-        <w:t xml:space="preserve">(90.6% on </w:t>
-      </w:r>
-      <w:proofErr w:type="spellStart"/>
-      <w:r>
-        <w:t>train</w:t>
-      </w:r>
-      <w:proofErr w:type="spellEnd"/>
-      <w:r>
-        <w:t>)</w:t>
-      </w:r>
-      <w:r>
+        <w:rPr>
+          <w:lang w:val="en-US"/>
+        </w:rPr>
+        <w:t xml:space="preserve"> 54.8769 %</w:t>
+      </w:r>
+      <w:r>
+        <w:rPr>
+          <w:lang w:val="en-US"/>
+        </w:rPr>
+        <w:t>(90.6% on train)</w:t>
+      </w:r>
+      <w:r>
+        <w:rPr>
+          <w:lang w:val="en-US"/>
+        </w:rPr>
         <w:t xml:space="preserve"> ale </w:t>
       </w:r>
       <w:proofErr w:type="spellStart"/>
       <w:r>
+        <w:rPr>
+          <w:lang w:val="en-US"/>
+        </w:rPr>
         <w:t>ZeroR</w:t>
       </w:r>
       <w:proofErr w:type="spellEnd"/>
       <w:r>
-        <w:t xml:space="preserve"> - </w:t>
-      </w:r>
-      <w:r>
-        <w:t>52.6436 %</w:t>
-      </w:r>
-      <w:r>
-        <w:t xml:space="preserve"> </w:t>
-      </w:r>
-    </w:p>
-    <w:p>
-      <w:r>
-        <w:t>A J48 na</w:t>
-      </w:r>
-      <w:r>
+        <w:rPr>
+          <w:lang w:val="en-US"/>
+        </w:rPr>
+        <w:t xml:space="preserve"> - 52.6436 %</w:t>
+      </w:r>
+      <w:r>
+        <w:rPr>
+          <w:lang w:val="en-US"/>
+        </w:rPr>
+        <w:t xml:space="preserve"> </w:t>
+      </w:r>
+    </w:p>
+    <w:p>
+      <w:pPr>
+        <w:rPr>
+          <w:lang w:val="en-US"/>
+        </w:rPr>
+      </w:pPr>
+      <w:r>
+        <w:rPr>
+          <w:lang w:val="en-US"/>
+        </w:rPr>
+        <w:t xml:space="preserve">A J48 </w:t>
+      </w:r>
+      <w:proofErr w:type="spellStart"/>
+      <w:r>
+        <w:rPr>
+          <w:lang w:val="en-US"/>
+        </w:rPr>
+        <w:t>na</w:t>
+      </w:r>
+      <w:proofErr w:type="spellEnd"/>
+      <w:r>
+        <w:rPr>
+          <w:lang w:val="en-US"/>
+        </w:rPr>
         <w:t xml:space="preserve"> 10-k</w:t>
       </w:r>
       <w:r>
-        <w:t xml:space="preserve"> </w:t>
-      </w:r>
-      <w:r>
+        <w:rPr>
+          <w:lang w:val="en-US"/>
+        </w:rPr>
+        <w:t xml:space="preserve"> </w:t>
+      </w:r>
+      <w:r>
+        <w:rPr>
+          <w:lang w:val="en-US"/>
+        </w:rPr>
         <w:t>51.1851 %</w:t>
       </w:r>
       <w:r>
-        <w:t xml:space="preserve"> </w:t>
-      </w:r>
-      <w:r>
+        <w:rPr>
+          <w:lang w:val="en-US"/>
+        </w:rPr>
+        <w:t xml:space="preserve"> </w:t>
+      </w:r>
+      <w:r>
+        <w:rPr>
+          <w:lang w:val="en-US"/>
+        </w:rPr>
         <w:t>(</w:t>
       </w:r>
-      <w:proofErr w:type="spellStart"/>
-      <w:r>
-        <w:t>train</w:t>
-      </w:r>
-      <w:proofErr w:type="spellEnd"/>
-      <w:r>
-        <w:t xml:space="preserve"> </w:t>
+      <w:r>
+        <w:rPr>
+          <w:lang w:val="en-US"/>
+        </w:rPr>
+        <w:t xml:space="preserve">train </w:t>
       </w:r>
       <w:proofErr w:type="gramStart"/>
       <w:r>
+        <w:rPr>
+          <w:lang w:val="en-US"/>
+        </w:rPr>
         <w:t>81.495  %</w:t>
       </w:r>
       <w:r>
+        <w:rPr>
+          <w:lang w:val="en-US"/>
+        </w:rPr>
         <w:t>)</w:t>
       </w:r>
       <w:proofErr w:type="gramEnd"/>
@@ -3067,72 +3125,57 @@
       </w:r>
       <w:proofErr w:type="gramEnd"/>
       <w:r>
-        <w:t>% (</w:t>
-      </w:r>
-      <w:r>
-        <w:t>0.597</w:t>
+        <w:t xml:space="preserve">% (0.597) LOG </w:t>
+      </w:r>
+      <w:r>
+        <w:t>0.492</w:t>
+      </w:r>
+      <w:r>
+        <w:t>(0.541)</w:t>
+      </w:r>
+    </w:p>
+    <w:p/>
+    <w:p>
+      <w:r>
+        <w:t xml:space="preserve">Potem zmieniłem </w:t>
+      </w:r>
+      <w:proofErr w:type="spellStart"/>
+      <w:r>
+        <w:t>tweet</w:t>
+      </w:r>
+      <w:proofErr w:type="spellEnd"/>
+      <w:r>
+        <w:t xml:space="preserve"> sentyment z 0</w:t>
+      </w:r>
+      <w:r>
+        <w:t>/1 na 0.0-1.0</w:t>
+      </w:r>
+    </w:p>
+    <w:p>
+      <w:proofErr w:type="gramStart"/>
+      <w:r>
+        <w:t>NB  52.7</w:t>
+      </w:r>
+      <w:proofErr w:type="gramEnd"/>
+      <w:r>
+        <w:t xml:space="preserve">% (0.597)  LOG </w:t>
+      </w:r>
+      <w:r>
+        <w:t>0.49</w:t>
+      </w:r>
+      <w:r>
+        <w:t>1</w:t>
+      </w:r>
+      <w:r>
+        <w:t>(0.540</w:t>
       </w:r>
       <w:r>
         <w:t>)</w:t>
       </w:r>
-      <w:r>
-        <w:t xml:space="preserve"> </w:t>
-      </w:r>
-      <w:r>
-        <w:t xml:space="preserve">LOG </w:t>
-      </w:r>
-      <w:r>
-        <w:t>0.492</w:t>
-      </w:r>
-      <w:r>
-        <w:t>(0.541)</w:t>
-      </w:r>
     </w:p>
     <w:p/>
     <w:p>
       <w:r>
-        <w:t xml:space="preserve">Potem zmieniłem </w:t>
-      </w:r>
-      <w:proofErr w:type="spellStart"/>
-      <w:r>
-        <w:t>tweet</w:t>
-      </w:r>
-      <w:proofErr w:type="spellEnd"/>
-      <w:r>
-        <w:t xml:space="preserve"> sentyment z 0</w:t>
-      </w:r>
-      <w:r>
-        <w:t>/1 na 0.0-1.0</w:t>
-      </w:r>
-    </w:p>
-    <w:p>
-      <w:proofErr w:type="gramStart"/>
-      <w:r>
-        <w:t>NB  52.7</w:t>
-      </w:r>
-      <w:proofErr w:type="gramEnd"/>
-      <w:r>
-        <w:t xml:space="preserve">% (0.597) </w:t>
-      </w:r>
-      <w:r>
-        <w:t xml:space="preserve"> LOG </w:t>
-      </w:r>
-      <w:r>
-        <w:t>0.49</w:t>
-      </w:r>
-      <w:r>
-        <w:t>1</w:t>
-      </w:r>
-      <w:r>
-        <w:t>(0.540</w:t>
-      </w:r>
-      <w:r>
-        <w:t>)</w:t>
-      </w:r>
-    </w:p>
-    <w:p/>
-    <w:p>
-      <w:r>
         <w:t>REMOVE RT</w:t>
       </w:r>
     </w:p>
@@ -3224,19 +3267,9 @@
       </w:r>
     </w:p>
     <w:p>
-      <w:pPr>
-        <w:rPr>
-          <w:lang w:val="en-US"/>
-        </w:rPr>
-      </w:pPr>
-      <w:proofErr w:type="spellStart"/>
-      <w:r>
-        <w:rPr>
-          <w:lang w:val="en-US"/>
-        </w:rPr>
+      <w:r>
         <w:t>Teraz</w:t>
       </w:r>
-      <w:proofErr w:type="spellEnd"/>
     </w:p>
     <w:p>
       <w:r>
@@ -3393,7 +3426,53 @@
       </w:r>
     </w:p>
     <w:p/>
-    <w:p/>
+    <w:p>
+      <w:r>
+        <w:t xml:space="preserve">Dodałem euro, </w:t>
+      </w:r>
+      <w:proofErr w:type="spellStart"/>
+      <w:r>
+        <w:t>mex</w:t>
+      </w:r>
+      <w:proofErr w:type="spellEnd"/>
+      <w:r>
+        <w:t xml:space="preserve">, poprawiłem </w:t>
+      </w:r>
+      <w:proofErr w:type="spellStart"/>
+      <w:r>
+        <w:t>pgaf</w:t>
+      </w:r>
+      <w:proofErr w:type="spellEnd"/>
+      <w:r>
+        <w:t xml:space="preserve"> żeby </w:t>
+      </w:r>
+      <w:proofErr w:type="spellStart"/>
+      <w:r>
+        <w:t>uzywal</w:t>
+      </w:r>
+      <w:proofErr w:type="spellEnd"/>
+      <w:r>
+        <w:t xml:space="preserve"> tylko obecnych </w:t>
+      </w:r>
+      <w:proofErr w:type="spellStart"/>
+      <w:r>
+        <w:t>tweetow</w:t>
+      </w:r>
+      <w:proofErr w:type="spellEnd"/>
+      <w:r>
+        <w:t xml:space="preserve"> , dodałem </w:t>
+      </w:r>
+      <w:proofErr w:type="spellStart"/>
+      <w:r>
+        <w:t>rules</w:t>
+      </w:r>
+      <w:proofErr w:type="spellEnd"/>
+      <w:r>
+        <w:t xml:space="preserve"> dla wszystkich </w:t>
+      </w:r>
+      <w:bookmarkStart w:id="0" w:name="_GoBack"/>
+      <w:bookmarkEnd w:id="0"/>
+    </w:p>
     <w:p>
       <w:pPr>
         <w:pBdr>
@@ -3951,8 +4030,6 @@
       <w:r>
         <w:t>tweety</w:t>
       </w:r>
-      <w:bookmarkStart w:id="0" w:name="_GoBack"/>
-      <w:bookmarkEnd w:id="0"/>
       <w:proofErr w:type="spellEnd"/>
     </w:p>
     <w:sectPr>

</xml_diff>

<commit_message>
cos troszke zjebalo-53.3%, doublemodel, featextr tylko na poczatku, weka selection
</commit_message>
<xml_diff>
--- a/RAPORT.docx
+++ b/RAPORT.docx
@@ -2340,16 +2340,58 @@
       </w:r>
     </w:p>
     <w:p>
-      <w:pPr>
-        <w:rPr>
-          <w:lang w:val="en-US"/>
-        </w:rPr>
-      </w:pPr>
-      <w:r>
-        <w:rPr>
-          <w:lang w:val="en-US"/>
-        </w:rPr>
-        <w:t xml:space="preserve">A J48 </w:t>
+      <w:r>
+        <w:t>A J48 na</w:t>
+      </w:r>
+      <w:r>
+        <w:t xml:space="preserve"> 10-k</w:t>
+      </w:r>
+      <w:r>
+        <w:t xml:space="preserve"> </w:t>
+      </w:r>
+      <w:r>
+        <w:t>51.1851 %</w:t>
+      </w:r>
+      <w:r>
+        <w:t xml:space="preserve"> </w:t>
+      </w:r>
+      <w:r>
+        <w:t>(</w:t>
+      </w:r>
+      <w:proofErr w:type="spellStart"/>
+      <w:r>
+        <w:t>train</w:t>
+      </w:r>
+      <w:proofErr w:type="spellEnd"/>
+      <w:r>
+        <w:t xml:space="preserve"> </w:t>
+      </w:r>
+      <w:proofErr w:type="gramStart"/>
+      <w:r>
+        <w:t>81.495  %</w:t>
+      </w:r>
+      <w:r>
+        <w:t>)</w:t>
+      </w:r>
+      <w:proofErr w:type="gramEnd"/>
+    </w:p>
+    <w:p>
+      <w:pPr>
+        <w:rPr>
+          <w:lang w:val="en-US"/>
+        </w:rPr>
+      </w:pPr>
+      <w:r>
+        <w:rPr>
+          <w:lang w:val="en-US"/>
+        </w:rPr>
+        <w:t>Logistic 51.5953 %</w:t>
+      </w:r>
+      <w:r>
+        <w:rPr>
+          <w:lang w:val="en-US"/>
+        </w:rPr>
+        <w:t xml:space="preserve">(10-fold) a </w:t>
       </w:r>
       <w:proofErr w:type="spellStart"/>
       <w:r>
@@ -2363,83 +2405,6 @@
         <w:rPr>
           <w:lang w:val="en-US"/>
         </w:rPr>
-        <w:t xml:space="preserve"> 10-k</w:t>
-      </w:r>
-      <w:r>
-        <w:rPr>
-          <w:lang w:val="en-US"/>
-        </w:rPr>
-        <w:t xml:space="preserve"> </w:t>
-      </w:r>
-      <w:r>
-        <w:rPr>
-          <w:lang w:val="en-US"/>
-        </w:rPr>
-        <w:t>51.1851 %</w:t>
-      </w:r>
-      <w:r>
-        <w:rPr>
-          <w:lang w:val="en-US"/>
-        </w:rPr>
-        <w:t xml:space="preserve"> </w:t>
-      </w:r>
-      <w:r>
-        <w:rPr>
-          <w:lang w:val="en-US"/>
-        </w:rPr>
-        <w:t>(</w:t>
-      </w:r>
-      <w:r>
-        <w:rPr>
-          <w:lang w:val="en-US"/>
-        </w:rPr>
-        <w:t xml:space="preserve">train </w:t>
-      </w:r>
-      <w:proofErr w:type="gramStart"/>
-      <w:r>
-        <w:rPr>
-          <w:lang w:val="en-US"/>
-        </w:rPr>
-        <w:t>81.495  %</w:t>
-      </w:r>
-      <w:r>
-        <w:rPr>
-          <w:lang w:val="en-US"/>
-        </w:rPr>
-        <w:t>)</w:t>
-      </w:r>
-      <w:proofErr w:type="gramEnd"/>
-    </w:p>
-    <w:p>
-      <w:pPr>
-        <w:rPr>
-          <w:lang w:val="en-US"/>
-        </w:rPr>
-      </w:pPr>
-      <w:r>
-        <w:rPr>
-          <w:lang w:val="en-US"/>
-        </w:rPr>
-        <w:t>Logistic 51.5953 %</w:t>
-      </w:r>
-      <w:r>
-        <w:rPr>
-          <w:lang w:val="en-US"/>
-        </w:rPr>
-        <w:t xml:space="preserve">(10-fold) a </w:t>
-      </w:r>
-      <w:proofErr w:type="spellStart"/>
-      <w:r>
-        <w:rPr>
-          <w:lang w:val="en-US"/>
-        </w:rPr>
-        <w:t>na</w:t>
-      </w:r>
-      <w:proofErr w:type="spellEnd"/>
-      <w:r>
-        <w:rPr>
-          <w:lang w:val="en-US"/>
-        </w:rPr>
         <w:t xml:space="preserve"> </w:t>
       </w:r>
       <w:r>
@@ -2557,7 +2522,21 @@
         <w:rPr>
           <w:lang w:val="en-US"/>
         </w:rPr>
-        <w:t xml:space="preserve">&lt;4 I </w:t>
+        <w:t>&lt;</w:t>
+      </w:r>
+      <w:r>
+        <w:rPr>
+          <w:lang w:val="en-US"/>
+        </w:rPr>
+        <w:t>7</w:t>
+      </w:r>
+      <w:bookmarkStart w:id="0" w:name="_GoBack"/>
+      <w:bookmarkEnd w:id="0"/>
+      <w:r>
+        <w:rPr>
+          <w:lang w:val="en-US"/>
+        </w:rPr>
+        <w:t xml:space="preserve"> I </w:t>
       </w:r>
       <w:proofErr w:type="spellStart"/>
       <w:r>
@@ -2573,19 +2552,11 @@
         </w:rPr>
         <w:t xml:space="preserve"> </w:t>
       </w:r>
-      <w:proofErr w:type="gramStart"/>
-      <w:r>
-        <w:rPr>
-          <w:lang w:val="en-US"/>
-        </w:rPr>
-        <w:t>55.912  %</w:t>
-      </w:r>
-      <w:proofErr w:type="gramEnd"/>
-      <w:r>
-        <w:rPr>
-          <w:lang w:val="en-US"/>
-        </w:rPr>
-        <w:t xml:space="preserve"> </w:t>
+      <w:r>
+        <w:rPr>
+          <w:lang w:val="en-US"/>
+        </w:rPr>
+        <w:t xml:space="preserve">55.912  % </w:t>
       </w:r>
       <w:proofErr w:type="spellStart"/>
       <w:r>
@@ -3455,12 +3426,17 @@
         <w:t xml:space="preserve"> tylko obecnych </w:t>
       </w:r>
       <w:proofErr w:type="spellStart"/>
+      <w:proofErr w:type="gramStart"/>
       <w:r>
         <w:t>tweetow</w:t>
       </w:r>
       <w:proofErr w:type="spellEnd"/>
       <w:r>
-        <w:t xml:space="preserve"> , dodałem </w:t>
+        <w:t xml:space="preserve"> ,</w:t>
+      </w:r>
+      <w:proofErr w:type="gramEnd"/>
+      <w:r>
+        <w:t xml:space="preserve"> dodałem </w:t>
       </w:r>
       <w:proofErr w:type="spellStart"/>
       <w:r>
@@ -3470,8 +3446,51 @@
       <w:r>
         <w:t xml:space="preserve"> dla wszystkich </w:t>
       </w:r>
-      <w:bookmarkStart w:id="0" w:name="_GoBack"/>
-      <w:bookmarkEnd w:id="0"/>
+    </w:p>
+    <w:p>
+      <w:r>
+        <w:t>TUTAJ DODALEM WIECEJ I NAMIESZALEM Z DATASETEM, ZMIENILEM TEZ EXTRACTION TYLKO NA POCZATKU ŻEBY ROBILO</w:t>
+      </w:r>
+    </w:p>
+    <w:p>
+      <w:pPr>
+        <w:pStyle w:val="NormalnyWeb"/>
+        <w:shd w:val="clear" w:color="auto" w:fill="FFFFFF"/>
+        <w:spacing w:before="0" w:beforeAutospacing="0"/>
+        <w:rPr>
+          <w:rFonts w:ascii="Segoe UI" w:hAnsi="Segoe UI" w:cs="Segoe UI"/>
+          <w:color w:val="212529"/>
+          <w:lang w:val="en-US"/>
+        </w:rPr>
+      </w:pPr>
+      <w:r>
+        <w:rPr>
+          <w:rFonts w:ascii="Segoe UI" w:hAnsi="Segoe UI" w:cs="Segoe UI"/>
+          <w:color w:val="212529"/>
+          <w:lang w:val="en-US"/>
+        </w:rPr>
+        <w:t>USD change predicting model build on 1174 tweets and 105 features.</w:t>
+      </w:r>
+    </w:p>
+    <w:p>
+      <w:pPr>
+        <w:pStyle w:val="NormalnyWeb"/>
+        <w:shd w:val="clear" w:color="auto" w:fill="FFFFFF"/>
+        <w:spacing w:before="0" w:beforeAutospacing="0"/>
+        <w:rPr>
+          <w:rFonts w:ascii="Segoe UI" w:hAnsi="Segoe UI" w:cs="Segoe UI"/>
+          <w:color w:val="212529"/>
+          <w:lang w:val="en-US"/>
+        </w:rPr>
+      </w:pPr>
+      <w:r>
+        <w:rPr>
+          <w:rFonts w:ascii="Segoe UI" w:hAnsi="Segoe UI" w:cs="Segoe UI"/>
+          <w:color w:val="212529"/>
+          <w:lang w:val="en-US"/>
+        </w:rPr>
+        <w:t>0.5361589767733835 train accuracy, 0.603599939186702 train accuracy, 0.4182282793867121 base rate accuracy.</w:t>
+      </w:r>
     </w:p>
     <w:p>
       <w:pPr>
@@ -3480,12 +3499,326 @@
         </w:pBdr>
         <w:rPr>
           <w:b/>
-        </w:rPr>
-      </w:pPr>
-      <w:r>
+          <w:lang w:val="en-US"/>
+        </w:rPr>
+      </w:pPr>
+    </w:p>
+    <w:p>
+      <w:pPr>
+        <w:pStyle w:val="NormalnyWeb"/>
+        <w:shd w:val="clear" w:color="auto" w:fill="FFFFFF"/>
+        <w:spacing w:before="0" w:beforeAutospacing="0"/>
+        <w:rPr>
+          <w:rFonts w:ascii="Segoe UI" w:hAnsi="Segoe UI" w:cs="Segoe UI"/>
+          <w:color w:val="212529"/>
+          <w:lang w:val="en-US"/>
+        </w:rPr>
+      </w:pPr>
+      <w:r>
+        <w:rPr>
+          <w:rFonts w:ascii="Segoe UI" w:hAnsi="Segoe UI" w:cs="Segoe UI"/>
+          <w:color w:val="212529"/>
+          <w:lang w:val="en-US"/>
+        </w:rPr>
+        <w:t>EUR change predicting model build on 675 tweets and 112 features.</w:t>
+      </w:r>
+    </w:p>
+    <w:p>
+      <w:pPr>
+        <w:pStyle w:val="NormalnyWeb"/>
+        <w:shd w:val="clear" w:color="auto" w:fill="FFFFFF"/>
+        <w:spacing w:before="0" w:beforeAutospacing="0"/>
+        <w:rPr>
+          <w:rFonts w:ascii="Segoe UI" w:hAnsi="Segoe UI" w:cs="Segoe UI"/>
+          <w:color w:val="212529"/>
+          <w:lang w:val="en-US"/>
+        </w:rPr>
+      </w:pPr>
+      <w:r>
+        <w:rPr>
+          <w:rFonts w:ascii="Segoe UI" w:hAnsi="Segoe UI" w:cs="Segoe UI"/>
+          <w:color w:val="212529"/>
+          <w:lang w:val="en-US"/>
+        </w:rPr>
+        <w:t>0.5485681884694175 train accuracy, 0.6579856805832541 train accuracy, 0.4444444444444444 base rate accuracy.</w:t>
+      </w:r>
+    </w:p>
+    <w:p>
+      <w:pPr>
+        <w:pStyle w:val="NormalnyWeb"/>
+        <w:shd w:val="clear" w:color="auto" w:fill="FFFFFF"/>
+        <w:spacing w:before="0" w:beforeAutospacing="0"/>
+        <w:rPr>
+          <w:rFonts w:ascii="Segoe UI" w:hAnsi="Segoe UI" w:cs="Segoe UI"/>
+          <w:color w:val="212529"/>
+          <w:lang w:val="en-US"/>
+        </w:rPr>
+      </w:pPr>
+      <w:r>
+        <w:rPr>
+          <w:rFonts w:ascii="Segoe UI" w:hAnsi="Segoe UI" w:cs="Segoe UI"/>
+          <w:color w:val="212529"/>
+          <w:lang w:val="en-US"/>
+        </w:rPr>
+        <w:t>MEX change predicting model build on 746 tweets and 116 features.</w:t>
+      </w:r>
+    </w:p>
+    <w:p>
+      <w:pPr>
+        <w:pStyle w:val="NormalnyWeb"/>
+        <w:shd w:val="clear" w:color="auto" w:fill="FFFFFF"/>
+        <w:spacing w:before="0" w:beforeAutospacing="0"/>
+        <w:rPr>
+          <w:rFonts w:ascii="Segoe UI" w:hAnsi="Segoe UI" w:cs="Segoe UI"/>
+          <w:color w:val="212529"/>
+          <w:lang w:val="en-US"/>
+        </w:rPr>
+      </w:pPr>
+      <w:r>
+        <w:rPr>
+          <w:rFonts w:ascii="Segoe UI" w:hAnsi="Segoe UI" w:cs="Segoe UI"/>
+          <w:color w:val="212529"/>
+          <w:lang w:val="en-US"/>
+        </w:rPr>
+        <w:t>0.4400152265459404 train accuracy, 0.5870423227867126 train accuracy, 0.38605898123324395 base rate accuracy.</w:t>
+      </w:r>
+    </w:p>
+    <w:p>
+      <w:pPr>
+        <w:rPr>
+          <w:lang w:val="en-US"/>
+        </w:rPr>
+      </w:pPr>
+    </w:p>
+    <w:p>
+      <w:r>
+        <w:t>TUTAJ D</w:t>
+      </w:r>
+      <w:r>
+        <w:t>ODALEM DLA RESTU</w:t>
+      </w:r>
+    </w:p>
+    <w:p>
+      <w:r>
+        <w:t>PO PODZIALE:</w:t>
+      </w:r>
+    </w:p>
+    <w:p>
+      <w:r>
+        <w:t>MEX:</w:t>
+      </w:r>
+    </w:p>
+    <w:p>
+      <w:pPr>
+        <w:rPr>
+          <w:lang w:val="en-US"/>
+        </w:rPr>
+      </w:pPr>
+      <w:r>
+        <w:rPr>
+          <w:lang w:val="en-US"/>
+        </w:rPr>
+        <w:t xml:space="preserve">Accuracy 0.5289925191087982 (0.6054185446173095) and </w:t>
+      </w:r>
+      <w:proofErr w:type="spellStart"/>
+      <w:r>
+        <w:rPr>
+          <w:lang w:val="en-US"/>
+        </w:rPr>
+        <w:t>zeroR</w:t>
+      </w:r>
+      <w:proofErr w:type="spellEnd"/>
+      <w:r>
+        <w:rPr>
+          <w:lang w:val="en-US"/>
+        </w:rPr>
+        <w:t xml:space="preserve"> 0.3937308868501529</w:t>
+      </w:r>
+    </w:p>
+    <w:p>
+      <w:pPr>
+        <w:rPr>
+          <w:lang w:val="en-US"/>
+        </w:rPr>
+      </w:pPr>
+      <w:r>
+        <w:rPr>
+          <w:lang w:val="en-US"/>
+        </w:rPr>
+        <w:t xml:space="preserve">Accuracy 0.3627554514924195 (0.6101501844563756) and </w:t>
+      </w:r>
+      <w:proofErr w:type="spellStart"/>
+      <w:r>
+        <w:rPr>
+          <w:lang w:val="en-US"/>
+        </w:rPr>
+        <w:t>zeroR</w:t>
+      </w:r>
+      <w:proofErr w:type="spellEnd"/>
+      <w:r>
+        <w:rPr>
+          <w:lang w:val="en-US"/>
+        </w:rPr>
+        <w:t xml:space="preserve"> 0.36035590706870985</w:t>
+      </w:r>
+    </w:p>
+    <w:p>
+      <w:pPr>
+        <w:rPr>
+          <w:lang w:val="en-US"/>
+        </w:rPr>
+      </w:pPr>
+      <w:r>
+        <w:rPr>
+          <w:lang w:val="en-US"/>
+        </w:rPr>
+        <w:t>EUR:</w:t>
+      </w:r>
+    </w:p>
+    <w:p>
+      <w:pPr>
+        <w:rPr>
+          <w:lang w:val="en-US"/>
+        </w:rPr>
+      </w:pPr>
+      <w:r>
+        <w:rPr>
+          <w:lang w:val="en-US"/>
+        </w:rPr>
+        <w:t xml:space="preserve">Accuracy 0.5320316308599286 (0.6001512567770313) and </w:t>
+      </w:r>
+      <w:proofErr w:type="spellStart"/>
+      <w:r>
+        <w:rPr>
+          <w:lang w:val="en-US"/>
+        </w:rPr>
+        <w:t>zeroR</w:t>
+      </w:r>
+      <w:proofErr w:type="spellEnd"/>
+      <w:r>
+        <w:rPr>
+          <w:lang w:val="en-US"/>
+        </w:rPr>
+        <w:t xml:space="preserve"> 0.37123169681309215</w:t>
+      </w:r>
+    </w:p>
+    <w:p>
+      <w:pPr>
+        <w:rPr>
+          <w:lang w:val="en-US"/>
+        </w:rPr>
+      </w:pPr>
+      <w:r>
+        <w:rPr>
+          <w:lang w:val="en-US"/>
+        </w:rPr>
+        <w:t xml:space="preserve">Accuracy 0.33476229400664026 (0.6114962192602758) and </w:t>
+      </w:r>
+      <w:proofErr w:type="spellStart"/>
+      <w:r>
+        <w:rPr>
+          <w:lang w:val="en-US"/>
+        </w:rPr>
+        <w:t>zeroR</w:t>
+      </w:r>
+      <w:proofErr w:type="spellEnd"/>
+      <w:r>
+        <w:rPr>
+          <w:lang w:val="en-US"/>
+        </w:rPr>
+        <w:t xml:space="preserve"> 0.39317507418397624</w:t>
+      </w:r>
+    </w:p>
+    <w:p>
+      <w:pPr>
+        <w:rPr>
+          <w:lang w:val="en-US"/>
+        </w:rPr>
+      </w:pPr>
+      <w:r>
+        <w:rPr>
+          <w:lang w:val="en-US"/>
+        </w:rPr>
+        <w:t>USD:</w:t>
+      </w:r>
+    </w:p>
+    <w:p>
+      <w:pPr>
+        <w:rPr>
+          <w:lang w:val="en-US"/>
+        </w:rPr>
+      </w:pPr>
+      <w:r>
+        <w:rPr>
+          <w:lang w:val="en-US"/>
+        </w:rPr>
+        <w:t xml:space="preserve">Accuracy 0.5272566275532377 (0.6040146029911838) and </w:t>
+      </w:r>
+      <w:proofErr w:type="spellStart"/>
+      <w:r>
+        <w:rPr>
+          <w:lang w:val="en-US"/>
+        </w:rPr>
+        <w:t>zeroR</w:t>
+      </w:r>
+      <w:proofErr w:type="spellEnd"/>
+      <w:r>
+        <w:rPr>
+          <w:lang w:val="en-US"/>
+        </w:rPr>
+        <w:t xml:space="preserve"> 0.4182282793867121</w:t>
+      </w:r>
+    </w:p>
+    <w:p>
+      <w:pPr>
+        <w:rPr>
+          <w:lang w:val="en-US"/>
+        </w:rPr>
+      </w:pPr>
+      <w:r>
+        <w:rPr>
+          <w:lang w:val="en-US"/>
+        </w:rPr>
+        <w:t xml:space="preserve">Accuracy 0.3471619612516358 (0.6104520491968788) and </w:t>
+      </w:r>
+      <w:proofErr w:type="spellStart"/>
+      <w:r>
+        <w:rPr>
+          <w:lang w:val="en-US"/>
+        </w:rPr>
+        <w:t>zeroR</w:t>
+      </w:r>
+      <w:proofErr w:type="spellEnd"/>
+      <w:r>
+        <w:rPr>
+          <w:lang w:val="en-US"/>
+        </w:rPr>
+        <w:t xml:space="preserve"> 0.3630069238377844</w:t>
+      </w:r>
+    </w:p>
+    <w:p>
+      <w:pPr>
+        <w:rPr>
+          <w:lang w:val="en-US"/>
+        </w:rPr>
+      </w:pPr>
+    </w:p>
+    <w:p>
+      <w:pPr>
+        <w:pBdr>
+          <w:bottom w:val="single" w:sz="6" w:space="1" w:color="auto"/>
+        </w:pBdr>
         <w:rPr>
           <w:b/>
-        </w:rPr>
+          <w:lang w:val="en-US"/>
+        </w:rPr>
+      </w:pPr>
+      <w:r>
+        <w:rPr>
+          <w:b/>
+          <w:lang w:val="en-US"/>
+        </w:rPr>
+        <w:lastRenderedPageBreak/>
         <w:t>TODO</w:t>
       </w:r>
     </w:p>
@@ -4540,6 +4873,23 @@
       <w:shd w:val="clear" w:color="auto" w:fill="E6E6E6"/>
     </w:rPr>
   </w:style>
+  <w:style w:type="paragraph" w:styleId="NormalnyWeb">
+    <w:name w:val="Normal (Web)"/>
+    <w:basedOn w:val="Normalny"/>
+    <w:uiPriority w:val="99"/>
+    <w:semiHidden/>
+    <w:unhideWhenUsed/>
+    <w:rsid w:val="009D7B05"/>
+    <w:pPr>
+      <w:spacing w:before="100" w:beforeAutospacing="1" w:after="100" w:afterAutospacing="1" w:line="240" w:lineRule="auto"/>
+    </w:pPr>
+    <w:rPr>
+      <w:rFonts w:ascii="Times New Roman" w:eastAsia="Times New Roman" w:hAnsi="Times New Roman" w:cs="Times New Roman"/>
+      <w:sz w:val="24"/>
+      <w:szCs w:val="24"/>
+      <w:lang w:eastAsia="pl-PL"/>
+    </w:rPr>
+  </w:style>
 </w:styles>
 </file>
 

</xml_diff>

<commit_message>
temp file while feature selection
</commit_message>
<xml_diff>
--- a/RAPORT.docx
+++ b/RAPORT.docx
@@ -2530,8 +2530,6 @@
         </w:rPr>
         <w:t>7</w:t>
       </w:r>
-      <w:bookmarkStart w:id="0" w:name="_GoBack"/>
-      <w:bookmarkEnd w:id="0"/>
       <w:r>
         <w:rPr>
           <w:lang w:val="en-US"/>
@@ -2552,11 +2550,19 @@
         </w:rPr>
         <w:t xml:space="preserve"> </w:t>
       </w:r>
-      <w:r>
-        <w:rPr>
-          <w:lang w:val="en-US"/>
-        </w:rPr>
-        <w:t xml:space="preserve">55.912  % </w:t>
+      <w:proofErr w:type="gramStart"/>
+      <w:r>
+        <w:rPr>
+          <w:lang w:val="en-US"/>
+        </w:rPr>
+        <w:t>55.912  %</w:t>
+      </w:r>
+      <w:proofErr w:type="gramEnd"/>
+      <w:r>
+        <w:rPr>
+          <w:lang w:val="en-US"/>
+        </w:rPr>
+        <w:t xml:space="preserve"> </w:t>
       </w:r>
       <w:proofErr w:type="spellStart"/>
       <w:r>
@@ -3296,12 +3302,18 @@
       </w:r>
       <w:proofErr w:type="gramEnd"/>
       <w:r>
-        <w:t xml:space="preserve"> ale nie markowałem jeszcze raz…</w:t>
-      </w:r>
-    </w:p>
-    <w:p>
-      <w:r>
-        <w:lastRenderedPageBreak/>
+        <w:t xml:space="preserve"> ale nie markowałem</w:t>
+      </w:r>
+    </w:p>
+    <w:p/>
+    <w:p/>
+    <w:p>
+      <w:r>
+        <w:t xml:space="preserve"> jeszcze raz…</w:t>
+      </w:r>
+    </w:p>
+    <w:p>
+      <w:r>
         <w:t xml:space="preserve">Potem dużo zmian. </w:t>
       </w:r>
       <w:proofErr w:type="spellStart"/>
@@ -3752,6 +3764,7 @@
         <w:rPr>
           <w:lang w:val="en-US"/>
         </w:rPr>
+        <w:lastRenderedPageBreak/>
         <w:t xml:space="preserve">Accuracy 0.5272566275532377 (0.6040146029911838) and </w:t>
       </w:r>
       <w:proofErr w:type="spellStart"/>
@@ -3802,6 +3815,60 @@
           <w:lang w:val="en-US"/>
         </w:rPr>
       </w:pPr>
+      <w:r>
+        <w:rPr>
+          <w:noProof/>
+          <w:lang w:val="en-US"/>
+        </w:rPr>
+        <w:drawing>
+          <wp:inline distT="0" distB="0" distL="0" distR="0" wp14:anchorId="25C074A7" wp14:editId="415B203C">
+            <wp:extent cx="5759450" cy="2429510"/>
+            <wp:effectExtent l="0" t="0" r="0" b="8890"/>
+            <wp:docPr id="1" name="Obraz 1"/>
+            <wp:cNvGraphicFramePr>
+              <a:graphicFrameLocks xmlns:a="http://schemas.openxmlformats.org/drawingml/2006/main" noChangeAspect="1"/>
+            </wp:cNvGraphicFramePr>
+            <a:graphic xmlns:a="http://schemas.openxmlformats.org/drawingml/2006/main">
+              <a:graphicData uri="http://schemas.openxmlformats.org/drawingml/2006/picture">
+                <pic:pic xmlns:pic="http://schemas.openxmlformats.org/drawingml/2006/picture">
+                  <pic:nvPicPr>
+                    <pic:cNvPr id="0" name="Picture 1"/>
+                    <pic:cNvPicPr>
+                      <a:picLocks noChangeAspect="1" noChangeArrowheads="1"/>
+                    </pic:cNvPicPr>
+                  </pic:nvPicPr>
+                  <pic:blipFill>
+                    <a:blip r:embed="rId5">
+                      <a:extLst>
+                        <a:ext uri="{28A0092B-C50C-407E-A947-70E740481C1C}">
+                          <a14:useLocalDpi xmlns:a14="http://schemas.microsoft.com/office/drawing/2010/main" val="0"/>
+                        </a:ext>
+                      </a:extLst>
+                    </a:blip>
+                    <a:srcRect/>
+                    <a:stretch>
+                      <a:fillRect/>
+                    </a:stretch>
+                  </pic:blipFill>
+                  <pic:spPr bwMode="auto">
+                    <a:xfrm>
+                      <a:off x="0" y="0"/>
+                      <a:ext cx="5759450" cy="2429510"/>
+                    </a:xfrm>
+                    <a:prstGeom prst="rect">
+                      <a:avLst/>
+                    </a:prstGeom>
+                    <a:noFill/>
+                    <a:ln>
+                      <a:noFill/>
+                    </a:ln>
+                  </pic:spPr>
+                </pic:pic>
+              </a:graphicData>
+            </a:graphic>
+          </wp:inline>
+        </w:drawing>
+      </w:r>
     </w:p>
     <w:p>
       <w:pPr>
@@ -3810,474 +3877,570 @@
         </w:pBdr>
         <w:rPr>
           <w:b/>
-          <w:lang w:val="en-US"/>
         </w:rPr>
       </w:pPr>
       <w:r>
         <w:rPr>
           <w:b/>
-          <w:lang w:val="en-US"/>
-        </w:rPr>
+        </w:rPr>
+        <w:t>Dla min_)</w:t>
+      </w:r>
+      <w:proofErr w:type="spellStart"/>
+      <w:r>
+        <w:rPr>
+          <w:b/>
+        </w:rPr>
+        <w:t>feat_freq</w:t>
+      </w:r>
+      <w:proofErr w:type="spellEnd"/>
+      <w:r>
+        <w:rPr>
+          <w:b/>
+        </w:rPr>
+        <w:t xml:space="preserve">=4, drop&lt;7, </w:t>
+      </w:r>
+      <w:proofErr w:type="spellStart"/>
+      <w:r>
+        <w:rPr>
+          <w:b/>
+        </w:rPr>
+        <w:t>Greedy</w:t>
+      </w:r>
+      <w:proofErr w:type="spellEnd"/>
+      <w:r>
+        <w:rPr>
+          <w:b/>
+        </w:rPr>
+        <w:t xml:space="preserve">=True, </w:t>
+      </w:r>
+      <w:proofErr w:type="spellStart"/>
+      <w:r>
+        <w:rPr>
+          <w:b/>
+        </w:rPr>
+        <w:t>starowal</w:t>
+      </w:r>
+      <w:proofErr w:type="spellEnd"/>
+      <w:r>
+        <w:rPr>
+          <w:b/>
+        </w:rPr>
+        <w:t xml:space="preserve"> z 809 a nie 8</w:t>
+      </w:r>
+      <w:r>
+        <w:rPr>
+          <w:b/>
+        </w:rPr>
+        <w:t>69 nie wiadomo czemu po dropnieciu?</w:t>
+      </w:r>
+      <w:bookmarkStart w:id="0" w:name="_GoBack"/>
+      <w:bookmarkEnd w:id="0"/>
+    </w:p>
+    <w:p>
+      <w:pPr>
+        <w:pBdr>
+          <w:bottom w:val="single" w:sz="6" w:space="1" w:color="auto"/>
+        </w:pBdr>
+        <w:rPr>
+          <w:b/>
+        </w:rPr>
+      </w:pPr>
+    </w:p>
+    <w:p>
+      <w:pPr>
+        <w:pBdr>
+          <w:bottom w:val="single" w:sz="6" w:space="1" w:color="auto"/>
+        </w:pBdr>
+        <w:rPr>
+          <w:b/>
+        </w:rPr>
+      </w:pPr>
+    </w:p>
+    <w:p>
+      <w:pPr>
+        <w:pBdr>
+          <w:bottom w:val="single" w:sz="6" w:space="1" w:color="auto"/>
+        </w:pBdr>
+        <w:rPr>
+          <w:b/>
+        </w:rPr>
+      </w:pPr>
+    </w:p>
+    <w:p>
+      <w:pPr>
+        <w:pBdr>
+          <w:bottom w:val="single" w:sz="6" w:space="1" w:color="auto"/>
+        </w:pBdr>
+        <w:rPr>
+          <w:b/>
+          <w:lang w:val="en-US"/>
+        </w:rPr>
+      </w:pPr>
+      <w:r>
+        <w:rPr>
+          <w:b/>
+          <w:lang w:val="en-US"/>
+        </w:rPr>
+        <w:t>TODO</w:t>
+      </w:r>
+    </w:p>
+    <w:p>
+      <w:proofErr w:type="gramStart"/>
+      <w:r>
+        <w:t xml:space="preserve">Sprawdzić </w:t>
+      </w:r>
+      <w:r>
+        <w:t xml:space="preserve"> </w:t>
+      </w:r>
+      <w:proofErr w:type="spellStart"/>
+      <w:r>
+        <w:t>accu</w:t>
+      </w:r>
+      <w:proofErr w:type="spellEnd"/>
+      <w:proofErr w:type="gramEnd"/>
+      <w:r>
+        <w:t xml:space="preserve"> na </w:t>
+      </w:r>
+      <w:proofErr w:type="spellStart"/>
+      <w:r>
+        <w:t>pos</w:t>
+      </w:r>
+      <w:proofErr w:type="spellEnd"/>
+      <w:r>
+        <w:t xml:space="preserve"> i </w:t>
+      </w:r>
+      <w:proofErr w:type="spellStart"/>
+      <w:r>
+        <w:t>negatywnach</w:t>
+      </w:r>
+      <w:proofErr w:type="spellEnd"/>
+      <w:r>
+        <w:t>?</w:t>
+      </w:r>
+    </w:p>
+    <w:p>
+      <w:proofErr w:type="spellStart"/>
+      <w:r>
+        <w:t>polaczone</w:t>
+      </w:r>
+      <w:proofErr w:type="spellEnd"/>
+      <w:r>
+        <w:t xml:space="preserve"> w jeden </w:t>
+      </w:r>
+      <w:proofErr w:type="gramStart"/>
+      <w:r>
+        <w:t>tam</w:t>
+      </w:r>
+      <w:proofErr w:type="gramEnd"/>
+      <w:r>
+        <w:t xml:space="preserve"> gdzie ....</w:t>
+      </w:r>
+    </w:p>
+    <w:p>
+      <w:r>
+        <w:t xml:space="preserve">TODO </w:t>
+      </w:r>
+      <w:proofErr w:type="spellStart"/>
+      <w:r>
+        <w:t>dzielic</w:t>
+      </w:r>
+      <w:proofErr w:type="spellEnd"/>
+      <w:r>
+        <w:t xml:space="preserve"> </w:t>
+      </w:r>
+      <w:proofErr w:type="spellStart"/>
+      <w:r>
+        <w:t>tagi</w:t>
+      </w:r>
+      <w:proofErr w:type="spellEnd"/>
+      <w:r>
+        <w:t xml:space="preserve"> na </w:t>
+      </w:r>
+      <w:proofErr w:type="spellStart"/>
+      <w:r>
+        <w:t>slowa</w:t>
+      </w:r>
+      <w:proofErr w:type="spellEnd"/>
+      <w:r>
+        <w:t xml:space="preserve"> #</w:t>
+      </w:r>
+      <w:proofErr w:type="spellStart"/>
+      <w:r>
+        <w:t>afghanstrategy</w:t>
+      </w:r>
+      <w:proofErr w:type="spellEnd"/>
+      <w:r>
+        <w:t xml:space="preserve"> -&gt; </w:t>
+      </w:r>
+      <w:proofErr w:type="spellStart"/>
+      <w:r>
+        <w:t>afghan</w:t>
+      </w:r>
+      <w:proofErr w:type="spellEnd"/>
+      <w:r>
+        <w:t xml:space="preserve"> </w:t>
+      </w:r>
+      <w:proofErr w:type="spellStart"/>
+      <w:r>
+        <w:t>strategy</w:t>
+      </w:r>
+      <w:proofErr w:type="spellEnd"/>
+    </w:p>
+    <w:p>
+      <w:pPr>
+        <w:rPr>
+          <w:lang w:val="en-US"/>
+        </w:rPr>
+      </w:pPr>
+      <w:r>
+        <w:rPr>
+          <w:lang w:val="en-US"/>
+        </w:rPr>
+        <w:t xml:space="preserve">remove not needed features - select features, </w:t>
+      </w:r>
+      <w:proofErr w:type="spellStart"/>
+      <w:r>
+        <w:rPr>
+          <w:lang w:val="en-US"/>
+        </w:rPr>
+        <w:t>mniej</w:t>
+      </w:r>
+      <w:proofErr w:type="spellEnd"/>
+      <w:r>
+        <w:rPr>
+          <w:lang w:val="en-US"/>
+        </w:rPr>
+        <w:t xml:space="preserve"> </w:t>
+      </w:r>
+      <w:proofErr w:type="spellStart"/>
+      <w:r>
+        <w:rPr>
+          <w:lang w:val="en-US"/>
+        </w:rPr>
+        <w:t>niż</w:t>
+      </w:r>
+      <w:proofErr w:type="spellEnd"/>
+      <w:r>
+        <w:rPr>
+          <w:lang w:val="en-US"/>
+        </w:rPr>
+        <w:t xml:space="preserve"> 50% </w:t>
+      </w:r>
+      <w:proofErr w:type="spellStart"/>
+      <w:r>
+        <w:rPr>
+          <w:lang w:val="en-US"/>
+        </w:rPr>
+        <w:t>foldsóws</w:t>
+      </w:r>
+      <w:proofErr w:type="spellEnd"/>
+      <w:r>
+        <w:rPr>
+          <w:lang w:val="en-US"/>
+        </w:rPr>
+        <w:t>,</w:t>
+      </w:r>
+    </w:p>
+    <w:p>
+      <w:r>
+        <w:rPr>
+          <w:lang w:val="en-US"/>
+        </w:rPr>
+        <w:t xml:space="preserve"> </w:t>
+      </w:r>
+      <w:proofErr w:type="spellStart"/>
+      <w:r>
+        <w:t>usunac</w:t>
+      </w:r>
+      <w:proofErr w:type="spellEnd"/>
+      <w:r>
+        <w:t xml:space="preserve"> </w:t>
+      </w:r>
+      <w:proofErr w:type="spellStart"/>
+      <w:r>
+        <w:t>tweety</w:t>
+      </w:r>
+      <w:proofErr w:type="spellEnd"/>
+      <w:r>
+        <w:t xml:space="preserve"> co nie </w:t>
+      </w:r>
+      <w:proofErr w:type="spellStart"/>
+      <w:r>
+        <w:t>wplywaja</w:t>
+      </w:r>
+      <w:proofErr w:type="spellEnd"/>
+      <w:r>
+        <w:t xml:space="preserve"> na rynek, </w:t>
+      </w:r>
+    </w:p>
+    <w:p>
+      <w:proofErr w:type="spellStart"/>
+      <w:r>
+        <w:t>zobaczyc</w:t>
+      </w:r>
+      <w:proofErr w:type="spellEnd"/>
+      <w:r>
+        <w:t xml:space="preserve"> drzewko po czym wybiera </w:t>
+      </w:r>
+      <w:proofErr w:type="gramStart"/>
+      <w:r>
+        <w:t>atrybuty,.</w:t>
+      </w:r>
+      <w:proofErr w:type="gramEnd"/>
+    </w:p>
+    <w:p>
+      <w:pPr>
+        <w:rPr>
+          <w:lang w:val="en-US"/>
+        </w:rPr>
+      </w:pPr>
+      <w:r>
+        <w:t xml:space="preserve"> </w:t>
+      </w:r>
+      <w:proofErr w:type="spellStart"/>
+      <w:r>
+        <w:rPr>
+          <w:lang w:val="en-US"/>
+        </w:rPr>
+        <w:t>zmienic</w:t>
+      </w:r>
+      <w:proofErr w:type="spellEnd"/>
+      <w:r>
+        <w:rPr>
+          <w:lang w:val="en-US"/>
+        </w:rPr>
+        <w:t xml:space="preserve"> </w:t>
+      </w:r>
+      <w:proofErr w:type="spellStart"/>
+      <w:r>
+        <w:rPr>
+          <w:lang w:val="en-US"/>
+        </w:rPr>
+        <w:t>na</w:t>
+      </w:r>
+      <w:proofErr w:type="spellEnd"/>
+      <w:r>
+        <w:rPr>
+          <w:lang w:val="en-US"/>
+        </w:rPr>
+        <w:t xml:space="preserve"> up, down, neutral with </w:t>
+      </w:r>
+      <w:proofErr w:type="spellStart"/>
+      <w:r>
+        <w:rPr>
+          <w:lang w:val="en-US"/>
+        </w:rPr>
+        <w:t>treshold</w:t>
+      </w:r>
+      <w:proofErr w:type="spellEnd"/>
+      <w:r>
+        <w:rPr>
+          <w:lang w:val="en-US"/>
+        </w:rPr>
+        <w:t xml:space="preserve">, different </w:t>
+      </w:r>
+      <w:proofErr w:type="spellStart"/>
+      <w:r>
+        <w:rPr>
+          <w:lang w:val="en-US"/>
+        </w:rPr>
+        <w:t>comodities</w:t>
+      </w:r>
+      <w:proofErr w:type="spellEnd"/>
+      <w:r>
+        <w:rPr>
+          <w:lang w:val="en-US"/>
+        </w:rPr>
+        <w:t xml:space="preserve">, </w:t>
+      </w:r>
+      <w:proofErr w:type="spellStart"/>
+      <w:r>
+        <w:rPr>
+          <w:lang w:val="en-US"/>
+        </w:rPr>
+        <w:t>pokazac</w:t>
+      </w:r>
+      <w:proofErr w:type="spellEnd"/>
+      <w:r>
+        <w:rPr>
+          <w:lang w:val="en-US"/>
+        </w:rPr>
+        <w:t xml:space="preserve"> </w:t>
+      </w:r>
+      <w:proofErr w:type="spellStart"/>
+      <w:r>
+        <w:rPr>
+          <w:lang w:val="en-US"/>
+        </w:rPr>
+        <w:t>na</w:t>
+      </w:r>
+      <w:proofErr w:type="spellEnd"/>
+      <w:r>
+        <w:rPr>
+          <w:lang w:val="en-US"/>
+        </w:rPr>
+        <w:t xml:space="preserve"> </w:t>
+      </w:r>
+      <w:proofErr w:type="spellStart"/>
+      <w:r>
+        <w:rPr>
+          <w:lang w:val="en-US"/>
+        </w:rPr>
+        <w:t>stronie</w:t>
+      </w:r>
+      <w:proofErr w:type="spellEnd"/>
+      <w:r>
+        <w:rPr>
+          <w:lang w:val="en-US"/>
+        </w:rPr>
+        <w:t xml:space="preserve"> features selection </w:t>
+      </w:r>
+      <w:proofErr w:type="spellStart"/>
+      <w:r>
+        <w:rPr>
+          <w:lang w:val="en-US"/>
+        </w:rPr>
+        <w:t>jaki</w:t>
+      </w:r>
+      <w:proofErr w:type="spellEnd"/>
+      <w:r>
+        <w:rPr>
+          <w:lang w:val="en-US"/>
+        </w:rPr>
+        <w:t xml:space="preserve"> </w:t>
+      </w:r>
+      <w:proofErr w:type="spellStart"/>
+      <w:r>
+        <w:rPr>
+          <w:lang w:val="en-US"/>
+        </w:rPr>
+        <w:t>maja</w:t>
+      </w:r>
+      <w:proofErr w:type="spellEnd"/>
+      <w:r>
+        <w:rPr>
+          <w:lang w:val="en-US"/>
+        </w:rPr>
+        <w:t xml:space="preserve"> </w:t>
+      </w:r>
+      <w:proofErr w:type="spellStart"/>
+      <w:r>
+        <w:rPr>
+          <w:lang w:val="en-US"/>
+        </w:rPr>
+        <w:t>wpływ</w:t>
+      </w:r>
+      <w:proofErr w:type="spellEnd"/>
+    </w:p>
+    <w:p>
+      <w:pPr>
+        <w:rPr>
+          <w:lang w:val="en-US"/>
+        </w:rPr>
+      </w:pPr>
+      <w:r>
+        <w:rPr>
+          <w:lang w:val="en-US"/>
+        </w:rPr>
+        <w:t xml:space="preserve">requirements z </w:t>
+      </w:r>
+      <w:proofErr w:type="spellStart"/>
+      <w:r>
+        <w:rPr>
+          <w:lang w:val="en-US"/>
+        </w:rPr>
+        <w:t>venv</w:t>
+      </w:r>
+      <w:proofErr w:type="spellEnd"/>
+    </w:p>
+    <w:p>
+      <w:pPr>
+        <w:rPr>
+          <w:lang w:val="en-US"/>
+        </w:rPr>
+      </w:pPr>
+      <w:r>
+        <w:rPr>
+          <w:lang w:val="en-US"/>
+        </w:rPr>
+        <w:t>RULES: JRIP</w:t>
+      </w:r>
+      <w:r>
+        <w:rPr>
+          <w:lang w:val="en-US"/>
+        </w:rPr>
+        <w:t>, PART</w:t>
+      </w:r>
+    </w:p>
+    <w:p>
+      <w:r>
+        <w:t>LEMMATIZE PHRASES</w:t>
+      </w:r>
+    </w:p>
+    <w:p>
+      <w:r>
+        <w:t xml:space="preserve">Sprawdzać czy w </w:t>
+      </w:r>
+      <w:proofErr w:type="spellStart"/>
+      <w:r>
+        <w:t>cols_to_drop</w:t>
+      </w:r>
+      <w:proofErr w:type="spellEnd"/>
+      <w:r>
+        <w:t xml:space="preserve"> nie ma </w:t>
+      </w:r>
+      <w:proofErr w:type="spellStart"/>
+      <w:r>
+        <w:t>change</w:t>
+      </w:r>
+      <w:proofErr w:type="spellEnd"/>
+      <w:r>
+        <w:t xml:space="preserve"> – jako </w:t>
+      </w:r>
+      <w:proofErr w:type="spellStart"/>
+      <w:r>
+        <w:t>featurea</w:t>
+      </w:r>
+      <w:proofErr w:type="spellEnd"/>
+      <w:r>
+        <w:tab/>
+      </w:r>
+    </w:p>
+    <w:p/>
+    <w:p>
+      <w:proofErr w:type="spellStart"/>
+      <w:r>
+        <w:t>Uploadowanie</w:t>
+      </w:r>
+      <w:proofErr w:type="spellEnd"/>
+      <w:r>
+        <w:t xml:space="preserve"> własnych </w:t>
+      </w:r>
+      <w:proofErr w:type="spellStart"/>
+      <w:r>
+        <w:t>csv</w:t>
+      </w:r>
+      <w:proofErr w:type="spellEnd"/>
+    </w:p>
+    <w:p>
+      <w:proofErr w:type="spellStart"/>
+      <w:r>
+        <w:t>Sciaganac</w:t>
+      </w:r>
+      <w:proofErr w:type="spellEnd"/>
+      <w:r>
+        <w:t xml:space="preserve"> index euro i </w:t>
+      </w:r>
+      <w:proofErr w:type="spellStart"/>
+      <w:r>
+        <w:t>pound</w:t>
+      </w:r>
+      <w:proofErr w:type="spellEnd"/>
+    </w:p>
+    <w:p>
+      <w:proofErr w:type="spellStart"/>
+      <w:r>
         <w:lastRenderedPageBreak/>
-        <w:t>TODO</w:t>
-      </w:r>
-    </w:p>
-    <w:p>
-      <w:proofErr w:type="gramStart"/>
-      <w:r>
-        <w:t xml:space="preserve">Sprawdzić </w:t>
-      </w:r>
-      <w:r>
-        <w:t xml:space="preserve"> </w:t>
-      </w:r>
-      <w:proofErr w:type="spellStart"/>
-      <w:r>
-        <w:t>accu</w:t>
-      </w:r>
-      <w:proofErr w:type="spellEnd"/>
-      <w:proofErr w:type="gramEnd"/>
-      <w:r>
-        <w:t xml:space="preserve"> na </w:t>
-      </w:r>
-      <w:proofErr w:type="spellStart"/>
-      <w:r>
-        <w:t>pos</w:t>
-      </w:r>
-      <w:proofErr w:type="spellEnd"/>
-      <w:r>
-        <w:t xml:space="preserve"> i </w:t>
-      </w:r>
-      <w:proofErr w:type="spellStart"/>
-      <w:r>
-        <w:t>negatywnach</w:t>
-      </w:r>
-      <w:proofErr w:type="spellEnd"/>
-      <w:r>
-        <w:t>?</w:t>
-      </w:r>
-    </w:p>
-    <w:p>
-      <w:proofErr w:type="spellStart"/>
-      <w:r>
-        <w:t>polaczone</w:t>
-      </w:r>
-      <w:proofErr w:type="spellEnd"/>
-      <w:r>
-        <w:t xml:space="preserve"> w jeden </w:t>
-      </w:r>
-      <w:proofErr w:type="gramStart"/>
-      <w:r>
-        <w:t>tam</w:t>
-      </w:r>
-      <w:proofErr w:type="gramEnd"/>
-      <w:r>
-        <w:t xml:space="preserve"> gdzie ....</w:t>
-      </w:r>
-    </w:p>
-    <w:p>
-      <w:r>
-        <w:t xml:space="preserve">TODO </w:t>
-      </w:r>
-      <w:proofErr w:type="spellStart"/>
-      <w:r>
-        <w:t>dzielic</w:t>
-      </w:r>
-      <w:proofErr w:type="spellEnd"/>
-      <w:r>
-        <w:t xml:space="preserve"> </w:t>
-      </w:r>
-      <w:proofErr w:type="spellStart"/>
-      <w:r>
-        <w:t>tagi</w:t>
-      </w:r>
-      <w:proofErr w:type="spellEnd"/>
-      <w:r>
-        <w:t xml:space="preserve"> na </w:t>
-      </w:r>
-      <w:proofErr w:type="spellStart"/>
-      <w:r>
-        <w:t>slowa</w:t>
-      </w:r>
-      <w:proofErr w:type="spellEnd"/>
-      <w:r>
-        <w:t xml:space="preserve"> #</w:t>
-      </w:r>
-      <w:proofErr w:type="spellStart"/>
-      <w:r>
-        <w:t>afghanstrategy</w:t>
-      </w:r>
-      <w:proofErr w:type="spellEnd"/>
-      <w:r>
-        <w:t xml:space="preserve"> -&gt; </w:t>
-      </w:r>
-      <w:proofErr w:type="spellStart"/>
-      <w:r>
-        <w:t>afghan</w:t>
-      </w:r>
-      <w:proofErr w:type="spellEnd"/>
-      <w:r>
-        <w:t xml:space="preserve"> </w:t>
-      </w:r>
-      <w:proofErr w:type="spellStart"/>
-      <w:r>
-        <w:t>strategy</w:t>
-      </w:r>
-      <w:proofErr w:type="spellEnd"/>
-    </w:p>
-    <w:p>
-      <w:pPr>
-        <w:rPr>
-          <w:lang w:val="en-US"/>
-        </w:rPr>
-      </w:pPr>
-      <w:r>
-        <w:rPr>
-          <w:lang w:val="en-US"/>
-        </w:rPr>
-        <w:t xml:space="preserve">remove not needed features - select features, </w:t>
-      </w:r>
-      <w:proofErr w:type="spellStart"/>
-      <w:r>
-        <w:rPr>
-          <w:lang w:val="en-US"/>
-        </w:rPr>
-        <w:t>mniej</w:t>
-      </w:r>
-      <w:proofErr w:type="spellEnd"/>
-      <w:r>
-        <w:rPr>
-          <w:lang w:val="en-US"/>
-        </w:rPr>
-        <w:t xml:space="preserve"> </w:t>
-      </w:r>
-      <w:proofErr w:type="spellStart"/>
-      <w:r>
-        <w:rPr>
-          <w:lang w:val="en-US"/>
-        </w:rPr>
-        <w:t>niż</w:t>
-      </w:r>
-      <w:proofErr w:type="spellEnd"/>
-      <w:r>
-        <w:rPr>
-          <w:lang w:val="en-US"/>
-        </w:rPr>
-        <w:t xml:space="preserve"> 50% </w:t>
-      </w:r>
-      <w:proofErr w:type="spellStart"/>
-      <w:r>
-        <w:rPr>
-          <w:lang w:val="en-US"/>
-        </w:rPr>
-        <w:t>foldsóws</w:t>
-      </w:r>
-      <w:proofErr w:type="spellEnd"/>
-      <w:r>
-        <w:rPr>
-          <w:lang w:val="en-US"/>
-        </w:rPr>
-        <w:t>,</w:t>
-      </w:r>
-    </w:p>
-    <w:p>
-      <w:r>
-        <w:rPr>
-          <w:lang w:val="en-US"/>
-        </w:rPr>
-        <w:t xml:space="preserve"> </w:t>
-      </w:r>
-      <w:proofErr w:type="spellStart"/>
-      <w:r>
-        <w:t>usunac</w:t>
-      </w:r>
-      <w:proofErr w:type="spellEnd"/>
-      <w:r>
-        <w:t xml:space="preserve"> </w:t>
-      </w:r>
-      <w:proofErr w:type="spellStart"/>
-      <w:r>
-        <w:t>tweety</w:t>
-      </w:r>
-      <w:proofErr w:type="spellEnd"/>
-      <w:r>
-        <w:t xml:space="preserve"> co nie </w:t>
-      </w:r>
-      <w:proofErr w:type="spellStart"/>
-      <w:r>
-        <w:t>wplywaja</w:t>
-      </w:r>
-      <w:proofErr w:type="spellEnd"/>
-      <w:r>
-        <w:t xml:space="preserve"> na rynek, </w:t>
-      </w:r>
-    </w:p>
-    <w:p>
-      <w:proofErr w:type="spellStart"/>
-      <w:r>
-        <w:t>zobaczyc</w:t>
-      </w:r>
-      <w:proofErr w:type="spellEnd"/>
-      <w:r>
-        <w:t xml:space="preserve"> drzewko po czym wybiera </w:t>
-      </w:r>
-      <w:proofErr w:type="gramStart"/>
-      <w:r>
-        <w:t>atrybuty,.</w:t>
-      </w:r>
-      <w:proofErr w:type="gramEnd"/>
-    </w:p>
-    <w:p>
-      <w:pPr>
-        <w:rPr>
-          <w:lang w:val="en-US"/>
-        </w:rPr>
-      </w:pPr>
-      <w:r>
-        <w:t xml:space="preserve"> </w:t>
-      </w:r>
-      <w:proofErr w:type="spellStart"/>
-      <w:r>
-        <w:rPr>
-          <w:lang w:val="en-US"/>
-        </w:rPr>
-        <w:t>zmienic</w:t>
-      </w:r>
-      <w:proofErr w:type="spellEnd"/>
-      <w:r>
-        <w:rPr>
-          <w:lang w:val="en-US"/>
-        </w:rPr>
-        <w:t xml:space="preserve"> </w:t>
-      </w:r>
-      <w:proofErr w:type="spellStart"/>
-      <w:r>
-        <w:rPr>
-          <w:lang w:val="en-US"/>
-        </w:rPr>
-        <w:t>na</w:t>
-      </w:r>
-      <w:proofErr w:type="spellEnd"/>
-      <w:r>
-        <w:rPr>
-          <w:lang w:val="en-US"/>
-        </w:rPr>
-        <w:t xml:space="preserve"> up, down, neutral with </w:t>
-      </w:r>
-      <w:proofErr w:type="spellStart"/>
-      <w:r>
-        <w:rPr>
-          <w:lang w:val="en-US"/>
-        </w:rPr>
-        <w:t>treshold</w:t>
-      </w:r>
-      <w:proofErr w:type="spellEnd"/>
-      <w:r>
-        <w:rPr>
-          <w:lang w:val="en-US"/>
-        </w:rPr>
-        <w:t xml:space="preserve">, different </w:t>
-      </w:r>
-      <w:proofErr w:type="spellStart"/>
-      <w:r>
-        <w:rPr>
-          <w:lang w:val="en-US"/>
-        </w:rPr>
-        <w:t>comodities</w:t>
-      </w:r>
-      <w:proofErr w:type="spellEnd"/>
-      <w:r>
-        <w:rPr>
-          <w:lang w:val="en-US"/>
-        </w:rPr>
-        <w:t xml:space="preserve">, </w:t>
-      </w:r>
-      <w:proofErr w:type="spellStart"/>
-      <w:r>
-        <w:rPr>
-          <w:lang w:val="en-US"/>
-        </w:rPr>
-        <w:t>pokazac</w:t>
-      </w:r>
-      <w:proofErr w:type="spellEnd"/>
-      <w:r>
-        <w:rPr>
-          <w:lang w:val="en-US"/>
-        </w:rPr>
-        <w:t xml:space="preserve"> </w:t>
-      </w:r>
-      <w:proofErr w:type="spellStart"/>
-      <w:r>
-        <w:rPr>
-          <w:lang w:val="en-US"/>
-        </w:rPr>
-        <w:t>na</w:t>
-      </w:r>
-      <w:proofErr w:type="spellEnd"/>
-      <w:r>
-        <w:rPr>
-          <w:lang w:val="en-US"/>
-        </w:rPr>
-        <w:t xml:space="preserve"> </w:t>
-      </w:r>
-      <w:proofErr w:type="spellStart"/>
-      <w:r>
-        <w:rPr>
-          <w:lang w:val="en-US"/>
-        </w:rPr>
-        <w:t>stronie</w:t>
-      </w:r>
-      <w:proofErr w:type="spellEnd"/>
-      <w:r>
-        <w:rPr>
-          <w:lang w:val="en-US"/>
-        </w:rPr>
-        <w:t xml:space="preserve"> features selection </w:t>
-      </w:r>
-      <w:proofErr w:type="spellStart"/>
-      <w:r>
-        <w:rPr>
-          <w:lang w:val="en-US"/>
-        </w:rPr>
-        <w:t>jaki</w:t>
-      </w:r>
-      <w:proofErr w:type="spellEnd"/>
-      <w:r>
-        <w:rPr>
-          <w:lang w:val="en-US"/>
-        </w:rPr>
-        <w:t xml:space="preserve"> </w:t>
-      </w:r>
-      <w:proofErr w:type="spellStart"/>
-      <w:r>
-        <w:rPr>
-          <w:lang w:val="en-US"/>
-        </w:rPr>
-        <w:t>maja</w:t>
-      </w:r>
-      <w:proofErr w:type="spellEnd"/>
-      <w:r>
-        <w:rPr>
-          <w:lang w:val="en-US"/>
-        </w:rPr>
-        <w:t xml:space="preserve"> </w:t>
-      </w:r>
-      <w:proofErr w:type="spellStart"/>
-      <w:r>
-        <w:rPr>
-          <w:lang w:val="en-US"/>
-        </w:rPr>
-        <w:t>wpływ</w:t>
-      </w:r>
-      <w:proofErr w:type="spellEnd"/>
-    </w:p>
-    <w:p>
-      <w:pPr>
-        <w:rPr>
-          <w:lang w:val="en-US"/>
-        </w:rPr>
-      </w:pPr>
-      <w:r>
-        <w:rPr>
-          <w:lang w:val="en-US"/>
-        </w:rPr>
-        <w:t xml:space="preserve">requirements z </w:t>
-      </w:r>
-      <w:proofErr w:type="spellStart"/>
-      <w:r>
-        <w:rPr>
-          <w:lang w:val="en-US"/>
-        </w:rPr>
-        <w:t>venv</w:t>
-      </w:r>
-      <w:proofErr w:type="spellEnd"/>
-    </w:p>
-    <w:p>
-      <w:pPr>
-        <w:rPr>
-          <w:lang w:val="en-US"/>
-        </w:rPr>
-      </w:pPr>
-      <w:r>
-        <w:rPr>
-          <w:lang w:val="en-US"/>
-        </w:rPr>
-        <w:t>RULES: JRIP</w:t>
-      </w:r>
-      <w:r>
-        <w:rPr>
-          <w:lang w:val="en-US"/>
-        </w:rPr>
-        <w:t>, PART</w:t>
-      </w:r>
-    </w:p>
-    <w:p>
-      <w:r>
-        <w:t>LEMMATIZE PHRASES</w:t>
-      </w:r>
-    </w:p>
-    <w:p>
-      <w:r>
-        <w:t xml:space="preserve">Sprawdzać czy w </w:t>
-      </w:r>
-      <w:proofErr w:type="spellStart"/>
-      <w:r>
-        <w:t>cols_to_drop</w:t>
-      </w:r>
-      <w:proofErr w:type="spellEnd"/>
-      <w:r>
-        <w:t xml:space="preserve"> nie ma </w:t>
-      </w:r>
-      <w:proofErr w:type="spellStart"/>
-      <w:r>
-        <w:t>change</w:t>
-      </w:r>
-      <w:proofErr w:type="spellEnd"/>
-      <w:r>
-        <w:t xml:space="preserve"> – jako </w:t>
-      </w:r>
-      <w:proofErr w:type="spellStart"/>
-      <w:r>
-        <w:t>featurea</w:t>
-      </w:r>
-      <w:proofErr w:type="spellEnd"/>
-      <w:r>
-        <w:tab/>
-      </w:r>
-    </w:p>
-    <w:p/>
-    <w:p>
-      <w:proofErr w:type="spellStart"/>
-      <w:r>
-        <w:t>Uploadowanie</w:t>
-      </w:r>
-      <w:proofErr w:type="spellEnd"/>
-      <w:r>
-        <w:t xml:space="preserve"> własnych </w:t>
-      </w:r>
-      <w:proofErr w:type="spellStart"/>
-      <w:r>
-        <w:t>csv</w:t>
-      </w:r>
-      <w:proofErr w:type="spellEnd"/>
-    </w:p>
-    <w:p>
-      <w:proofErr w:type="spellStart"/>
-      <w:r>
-        <w:t>Sciaganac</w:t>
-      </w:r>
-      <w:proofErr w:type="spellEnd"/>
-      <w:r>
-        <w:t xml:space="preserve"> index euro i </w:t>
-      </w:r>
-      <w:proofErr w:type="spellStart"/>
-      <w:r>
-        <w:t>pound</w:t>
-      </w:r>
-      <w:proofErr w:type="spellEnd"/>
-    </w:p>
-    <w:p>
-      <w:proofErr w:type="spellStart"/>
-      <w:r>
         <w:t>Pokazac</w:t>
       </w:r>
       <w:proofErr w:type="spellEnd"/>

</xml_diff>